<commit_message>
finalisation de rest et orm
</commit_message>
<xml_diff>
--- a/Nouveau livre/11 RecyclerView.docx
+++ b/Nouveau livre/11 RecyclerView.docx
@@ -65,23 +65,7 @@
     </w:p>
     <w:p>
       <w:r>
-        <w:t xml:space="preserve">S'il y a 10000 données dans une liste et que cette liste est fournie à un RecyclerView alors seules quelques données sont chargées à l'écran. Les données chargées à l'écran sont celles visibles et elles sont chargées dans des </w:t>
-      </w:r>
-      <w:proofErr w:type="spellStart"/>
-      <w:r>
-        <w:t>ViewHolders</w:t>
-      </w:r>
-      <w:proofErr w:type="spellEnd"/>
-      <w:r>
-        <w:t xml:space="preserve">, le contenu des </w:t>
-      </w:r>
-      <w:proofErr w:type="spellStart"/>
-      <w:r>
-        <w:t>ViewHolders</w:t>
-      </w:r>
-      <w:proofErr w:type="spellEnd"/>
-      <w:r>
-        <w:t xml:space="preserve"> change lorsque l'utilisateur scroll sur la liste. Il y a donc qu'un petit nombre de ViewHolder.</w:t>
+        <w:t>S'il y a 10000 données dans une liste et que cette liste est fournie à un RecyclerView alors seules quelques données sont chargées à l'écran. Les données chargées à l'écran sont celles visibles et elles sont chargées dans des ViewHolders, le contenu des ViewHolders change lorsque l'utilisateur scroll sur la liste. Il y a donc qu'un petit nombre de ViewHolder.</w:t>
       </w:r>
       <w:r>
         <w:t xml:space="preserve"> L'ancêtre du RecyclerView est la ListView qui chargeait la totalité des données dans l'IHM, cela avait pour effet de ralentir des applications avec beaucoup de données.</w:t>
@@ -156,26 +140,10 @@
       </w:pPr>
       <w:r>
         <w:lastRenderedPageBreak/>
-        <w:t xml:space="preserve">Définir le </w:t>
-      </w:r>
-      <w:proofErr w:type="spellStart"/>
-      <w:r>
-        <w:t>ViewModel</w:t>
-      </w:r>
-      <w:proofErr w:type="spellEnd"/>
-      <w:r>
-        <w:t xml:space="preserve"> de la vue</w:t>
-      </w:r>
-      <w:r>
-        <w:t xml:space="preserve"> : Le </w:t>
-      </w:r>
-      <w:proofErr w:type="spellStart"/>
-      <w:r>
-        <w:t>ViewModel</w:t>
-      </w:r>
-      <w:proofErr w:type="spellEnd"/>
-      <w:r>
-        <w:t xml:space="preserve"> contient les données à afficher</w:t>
+        <w:t>Définir le ViewModel de la vue</w:t>
+      </w:r>
+      <w:r>
+        <w:t xml:space="preserve"> : Le ViewModel contient les données à afficher</w:t>
       </w:r>
     </w:p>
     <w:p>
@@ -188,11 +156,9 @@
       <w:r>
         <w:t xml:space="preserve"> : </w:t>
       </w:r>
-      <w:proofErr w:type="spellStart"/>
-      <w:r>
-        <w:t>Element</w:t>
-      </w:r>
-      <w:proofErr w:type="spellEnd"/>
+      <w:r>
+        <w:t>Elément</w:t>
+      </w:r>
       <w:r>
         <w:t xml:space="preserve"> graphique représentant la liste à afficher.</w:t>
       </w:r>
@@ -247,105 +213,231 @@
         <w:t xml:space="preserve">Démonstration : </w:t>
       </w:r>
       <w:r>
-        <w:t xml:space="preserve">Définir le </w:t>
-      </w:r>
-      <w:proofErr w:type="spellStart"/>
-      <w:r>
-        <w:t>ViewModel</w:t>
-      </w:r>
-      <w:proofErr w:type="spellEnd"/>
-      <w:r>
-        <w:t xml:space="preserve"> de la vue</w:t>
-      </w:r>
-    </w:p>
-    <w:p>
-      <w:r>
-        <w:t xml:space="preserve">Le </w:t>
-      </w:r>
-      <w:proofErr w:type="spellStart"/>
-      <w:r>
-        <w:t>ViewModel</w:t>
-      </w:r>
-      <w:proofErr w:type="spellEnd"/>
-      <w:r>
-        <w:t xml:space="preserve"> apporte les données nécessaires pour la vue. Notre vue doit afficher une liste de personnes donc notre </w:t>
-      </w:r>
-      <w:proofErr w:type="spellStart"/>
-      <w:r>
-        <w:t>ViewModel</w:t>
-      </w:r>
-      <w:proofErr w:type="spellEnd"/>
-      <w:r>
-        <w:t xml:space="preserve"> ne contient qu'une liste de personne.</w:t>
-      </w:r>
-    </w:p>
-    <w:p>
-      <w:pPr>
-        <w:pStyle w:val="code"/>
-      </w:pPr>
-      <w:proofErr w:type="gramStart"/>
-      <w:r>
-        <w:t>class</w:t>
-      </w:r>
-      <w:proofErr w:type="gramEnd"/>
+        <w:t>Définir le ViewModel de la vue</w:t>
+      </w:r>
+    </w:p>
+    <w:p>
+      <w:r>
+        <w:t>Le ViewModel apporte les données nécessaires pour la vue. Notre vue doit afficher une liste de personnes donc notre ViewModel ne contient qu'une liste de personne.</w:t>
+      </w:r>
+    </w:p>
+    <w:p>
+      <w:pPr>
+        <w:pStyle w:val="code"/>
+      </w:pPr>
+      <w:r>
+        <w:t>class ListePersonnesViewModel() : ViewModel()</w:t>
+      </w:r>
+    </w:p>
+    <w:p>
+      <w:pPr>
+        <w:pStyle w:val="code"/>
+      </w:pPr>
+      <w:r>
+        <w:t xml:space="preserve">{    </w:t>
+      </w:r>
+    </w:p>
+    <w:p>
+      <w:pPr>
+        <w:pStyle w:val="code"/>
+      </w:pPr>
+      <w:r>
+        <w:t xml:space="preserve">    //Liste de personne</w:t>
+      </w:r>
+    </w:p>
+    <w:p>
+      <w:pPr>
+        <w:pStyle w:val="code"/>
+      </w:pPr>
+      <w:r>
+        <w:t xml:space="preserve">    val listePersonnes:List&lt;Personne&gt;=listOf(Personne(0,"Cos","joe"),Personne(0,"Son","Nick"),Personne(0,"Son","Leï"))</w:t>
+      </w:r>
+    </w:p>
+    <w:p>
+      <w:pPr>
+        <w:pStyle w:val="code"/>
+      </w:pPr>
+      <w:r>
+        <w:t>}</w:t>
+      </w:r>
+    </w:p>
+    <w:p>
+      <w:pPr>
+        <w:pStyle w:val="titreniv1"/>
+      </w:pPr>
+      <w:r>
+        <w:t xml:space="preserve">Démonstration : </w:t>
+      </w:r>
+      <w:r>
+        <w:t>Définir un RecyclerView dans la vue</w:t>
+      </w:r>
+    </w:p>
+    <w:p>
+      <w:r>
+        <w:t>Le code suivant montre</w:t>
+      </w:r>
+      <w:r>
+        <w:t xml:space="preserve"> quelle balise utiliser pour définir un RecyclerView dans une IHM. </w:t>
+      </w:r>
+      <w:r>
+        <w:t xml:space="preserve">C'est </w:t>
+      </w:r>
+      <w:r>
+        <w:t xml:space="preserve">suffi tout simplement de </w:t>
+      </w:r>
+      <w:r>
+        <w:t xml:space="preserve"> mettre une</w:t>
+      </w:r>
       <w:r>
         <w:t xml:space="preserve"> </w:t>
       </w:r>
-      <w:proofErr w:type="spellStart"/>
-      <w:r>
-        <w:t>ListePersonnesViewModel</w:t>
-      </w:r>
-      <w:proofErr w:type="spellEnd"/>
-      <w:r>
-        <w:t xml:space="preserve">() : </w:t>
-      </w:r>
-      <w:proofErr w:type="spellStart"/>
-      <w:r>
-        <w:t>ViewModel</w:t>
-      </w:r>
-      <w:proofErr w:type="spellEnd"/>
-      <w:r>
-        <w:t>()</w:t>
-      </w:r>
-    </w:p>
-    <w:p>
-      <w:pPr>
-        <w:pStyle w:val="code"/>
-      </w:pPr>
-      <w:r>
-        <w:t xml:space="preserve">{    </w:t>
-      </w:r>
-    </w:p>
-    <w:p>
-      <w:pPr>
-        <w:pStyle w:val="code"/>
-      </w:pPr>
-      <w:r>
-        <w:t xml:space="preserve">    //Liste de personne</w:t>
-      </w:r>
-    </w:p>
-    <w:p>
-      <w:pPr>
-        <w:pStyle w:val="code"/>
-      </w:pPr>
-      <w:r>
-        <w:t xml:space="preserve">    </w:t>
-      </w:r>
-      <w:proofErr w:type="gramStart"/>
-      <w:r>
-        <w:t>val</w:t>
-      </w:r>
-      <w:proofErr w:type="gramEnd"/>
-      <w:r>
-        <w:t xml:space="preserve"> listePersonnes:List&lt;Personne&gt;=listOf(Personne(0,"Cos","joe"),Personne(0,"Son","Nick"),Personne(0,"Son","Leï"))</w:t>
-      </w:r>
-    </w:p>
-    <w:p>
-      <w:pPr>
-        <w:pStyle w:val="code"/>
-      </w:pPr>
-      <w:r>
-        <w:t>}</w:t>
+      <w:r>
+        <w:t>balise RecyclerView dans le layout de l'IHM.</w:t>
+      </w:r>
+    </w:p>
+    <w:p>
+      <w:pPr>
+        <w:pStyle w:val="code"/>
+      </w:pPr>
+      <w:r>
+        <w:t>&lt;layout xmlns:android="http://schemas.android.com/apk/res/android"</w:t>
+      </w:r>
+    </w:p>
+    <w:p>
+      <w:pPr>
+        <w:pStyle w:val="code"/>
+      </w:pPr>
+      <w:r>
+        <w:t xml:space="preserve">        xmlns:app="http://schemas.android.com/apk/res-auto"</w:t>
+      </w:r>
+    </w:p>
+    <w:p>
+      <w:pPr>
+        <w:pStyle w:val="code"/>
+      </w:pPr>
+      <w:r>
+        <w:t xml:space="preserve">        xmlns:tools="http://schemas.android.com/tools"&gt;</w:t>
+      </w:r>
+    </w:p>
+    <w:p>
+      <w:pPr>
+        <w:pStyle w:val="code"/>
+      </w:pPr>
+      <w:r>
+        <w:t xml:space="preserve">  </w:t>
+      </w:r>
+    </w:p>
+    <w:p>
+      <w:pPr>
+        <w:pStyle w:val="code"/>
+      </w:pPr>
+      <w:r>
+        <w:t xml:space="preserve">  &lt;FrameLayout</w:t>
+      </w:r>
+    </w:p>
+    <w:p>
+      <w:pPr>
+        <w:pStyle w:val="code"/>
+      </w:pPr>
+      <w:r>
+        <w:t xml:space="preserve">                 android:layout_width="match_parent"</w:t>
+      </w:r>
+    </w:p>
+    <w:p>
+      <w:pPr>
+        <w:pStyle w:val="code"/>
+      </w:pPr>
+      <w:r>
+        <w:t xml:space="preserve">                 android:layout_height="match_parent"</w:t>
+      </w:r>
+    </w:p>
+    <w:p>
+      <w:pPr>
+        <w:pStyle w:val="code"/>
+      </w:pPr>
+      <w:r>
+        <w:t xml:space="preserve">                 tools:context=".liste_personnes.ListePersonnesFragment"&gt;</w:t>
+      </w:r>
+    </w:p>
+    <w:p>
+      <w:pPr>
+        <w:pStyle w:val="code"/>
+      </w:pPr>
+      <w:r>
+        <w:t xml:space="preserve">  </w:t>
+      </w:r>
+    </w:p>
+    <w:p>
+      <w:pPr>
+        <w:pStyle w:val="code"/>
+      </w:pPr>
+      <w:r>
+        <w:t xml:space="preserve">                 &lt;androidx.recyclerview.widget.RecyclerView</w:t>
+      </w:r>
+    </w:p>
+    <w:p>
+      <w:pPr>
+        <w:pStyle w:val="code"/>
+      </w:pPr>
+      <w:r>
+        <w:t xml:space="preserve">                                android:id="@+id/rv_personnes"</w:t>
+      </w:r>
+    </w:p>
+    <w:p>
+      <w:pPr>
+        <w:pStyle w:val="code"/>
+      </w:pPr>
+      <w:r>
+        <w:lastRenderedPageBreak/>
+        <w:t xml:space="preserve">                                android:layout_width="wrap_content"</w:t>
+      </w:r>
+    </w:p>
+    <w:p>
+      <w:pPr>
+        <w:pStyle w:val="code"/>
+      </w:pPr>
+      <w:r>
+        <w:t xml:space="preserve">                                android:layout_height="wrap_content"</w:t>
+      </w:r>
+    </w:p>
+    <w:p>
+      <w:pPr>
+        <w:pStyle w:val="code"/>
+      </w:pPr>
+      <w:r>
+        <w:t xml:space="preserve">             !IMPORTANT!        app:layoutManager="androidx.recyclerview.widget.LinearLayoutManager" /&gt;</w:t>
+      </w:r>
+    </w:p>
+    <w:p>
+      <w:pPr>
+        <w:pStyle w:val="code"/>
+      </w:pPr>
+      <w:r>
+        <w:t xml:space="preserve">  </w:t>
+      </w:r>
+    </w:p>
+    <w:p>
+      <w:pPr>
+        <w:pStyle w:val="code"/>
+      </w:pPr>
+      <w:r>
+        <w:t xml:space="preserve">  &lt;/FrameLayout&gt;</w:t>
+      </w:r>
+    </w:p>
+    <w:p>
+      <w:pPr>
+        <w:pStyle w:val="code"/>
+      </w:pPr>
+      <w:r>
+        <w:t>&lt;/layout&gt;</w:t>
+      </w:r>
+    </w:p>
+    <w:p>
+      <w:pPr>
+        <w:pStyle w:val="remarque"/>
+      </w:pPr>
+      <w:r>
+        <w:t>Attention : l'attribut layoutManager avec la valeur indiquée est obligatoire !</w:t>
       </w:r>
     </w:p>
     <w:p>
@@ -356,319 +448,16 @@
         <w:t xml:space="preserve">Démonstration : </w:t>
       </w:r>
       <w:r>
-        <w:t>Définir un RecyclerView dans la vue</w:t>
-      </w:r>
-    </w:p>
-    <w:p>
-      <w:r>
-        <w:t>C'est juste mettre une simple balise RecyclerView dans le layout de l'IHM.</w:t>
-      </w:r>
-    </w:p>
-    <w:p>
-      <w:pPr>
-        <w:pStyle w:val="code"/>
-      </w:pPr>
-      <w:r>
-        <w:t>&lt;</w:t>
-      </w:r>
-      <w:proofErr w:type="gramStart"/>
-      <w:r>
-        <w:t>layout</w:t>
-      </w:r>
-      <w:proofErr w:type="gramEnd"/>
-      <w:r>
-        <w:t xml:space="preserve"> </w:t>
-      </w:r>
-      <w:proofErr w:type="spellStart"/>
-      <w:r>
-        <w:t>xmlns:android</w:t>
-      </w:r>
-      <w:proofErr w:type="spellEnd"/>
-      <w:r>
-        <w:t>="http://schemas.android.com/apk/res/android"</w:t>
-      </w:r>
-    </w:p>
-    <w:p>
-      <w:pPr>
-        <w:pStyle w:val="code"/>
-      </w:pPr>
-      <w:r>
-        <w:t xml:space="preserve">        </w:t>
-      </w:r>
-      <w:proofErr w:type="spellStart"/>
-      <w:proofErr w:type="gramStart"/>
-      <w:r>
-        <w:t>xmlns:</w:t>
-      </w:r>
-      <w:proofErr w:type="gramEnd"/>
-      <w:r>
-        <w:t>app</w:t>
-      </w:r>
-      <w:proofErr w:type="spellEnd"/>
-      <w:r>
-        <w:t>="http://schemas.android.com/apk/res-auto"</w:t>
-      </w:r>
-    </w:p>
-    <w:p>
-      <w:pPr>
-        <w:pStyle w:val="code"/>
-      </w:pPr>
-      <w:r>
-        <w:t xml:space="preserve">        </w:t>
-      </w:r>
-      <w:proofErr w:type="spellStart"/>
-      <w:proofErr w:type="gramStart"/>
-      <w:r>
-        <w:t>xmlns:tools</w:t>
-      </w:r>
-      <w:proofErr w:type="spellEnd"/>
-      <w:proofErr w:type="gramEnd"/>
-      <w:r>
-        <w:t>="http://schemas.android.com/</w:t>
-      </w:r>
-      <w:proofErr w:type="spellStart"/>
-      <w:r>
-        <w:t>tools</w:t>
-      </w:r>
-      <w:proofErr w:type="spellEnd"/>
-      <w:r>
-        <w:t>"&gt;</w:t>
-      </w:r>
-    </w:p>
-    <w:p>
-      <w:pPr>
-        <w:pStyle w:val="code"/>
-      </w:pPr>
-      <w:r>
-        <w:t xml:space="preserve">  </w:t>
-      </w:r>
-    </w:p>
-    <w:p>
-      <w:pPr>
-        <w:pStyle w:val="code"/>
-      </w:pPr>
-      <w:r>
-        <w:t xml:space="preserve">  &lt;FrameLayout</w:t>
-      </w:r>
-    </w:p>
-    <w:p>
-      <w:pPr>
-        <w:pStyle w:val="code"/>
-      </w:pPr>
-      <w:r>
-        <w:t xml:space="preserve">                 </w:t>
-      </w:r>
-      <w:proofErr w:type="gramStart"/>
-      <w:r>
-        <w:t>android:layout</w:t>
-      </w:r>
-      <w:proofErr w:type="gramEnd"/>
-      <w:r>
-        <w:t>_width="match_parent"</w:t>
-      </w:r>
-    </w:p>
-    <w:p>
-      <w:pPr>
-        <w:pStyle w:val="code"/>
-      </w:pPr>
-      <w:r>
-        <w:t xml:space="preserve">                 </w:t>
-      </w:r>
-      <w:proofErr w:type="gramStart"/>
-      <w:r>
-        <w:t>android:layout</w:t>
-      </w:r>
-      <w:proofErr w:type="gramEnd"/>
-      <w:r>
-        <w:t>_height="match_parent"</w:t>
-      </w:r>
-    </w:p>
-    <w:p>
-      <w:pPr>
-        <w:pStyle w:val="code"/>
-      </w:pPr>
-      <w:r>
-        <w:t xml:space="preserve">                 </w:t>
-      </w:r>
-      <w:proofErr w:type="spellStart"/>
-      <w:proofErr w:type="gramStart"/>
-      <w:r>
-        <w:t>tools:context</w:t>
-      </w:r>
-      <w:proofErr w:type="spellEnd"/>
-      <w:proofErr w:type="gramEnd"/>
-      <w:r>
-        <w:t>=".</w:t>
-      </w:r>
-      <w:proofErr w:type="spellStart"/>
-      <w:r>
-        <w:t>liste_personnes.ListePersonnesFragment</w:t>
-      </w:r>
-      <w:proofErr w:type="spellEnd"/>
-      <w:r>
-        <w:t>"&gt;</w:t>
-      </w:r>
-    </w:p>
-    <w:p>
-      <w:pPr>
-        <w:pStyle w:val="code"/>
-      </w:pPr>
-      <w:r>
-        <w:t xml:space="preserve">  </w:t>
-      </w:r>
-    </w:p>
-    <w:p>
-      <w:pPr>
-        <w:pStyle w:val="code"/>
-      </w:pPr>
-      <w:r>
-        <w:t xml:space="preserve">                 &lt;</w:t>
-      </w:r>
-      <w:proofErr w:type="spellStart"/>
-      <w:proofErr w:type="gramStart"/>
-      <w:r>
-        <w:t>androidx.recyclerview</w:t>
-      </w:r>
-      <w:proofErr w:type="gramEnd"/>
-      <w:r>
-        <w:t>.widget.RecyclerView</w:t>
-      </w:r>
-      <w:proofErr w:type="spellEnd"/>
-    </w:p>
-    <w:p>
-      <w:pPr>
-        <w:pStyle w:val="code"/>
-      </w:pPr>
-      <w:r>
-        <w:t xml:space="preserve">                                </w:t>
-      </w:r>
-      <w:proofErr w:type="gramStart"/>
-      <w:r>
-        <w:t>android:</w:t>
-      </w:r>
-      <w:proofErr w:type="gramEnd"/>
-      <w:r>
-        <w:t>id="@+id/</w:t>
-      </w:r>
-      <w:proofErr w:type="spellStart"/>
-      <w:r>
-        <w:t>rv_personnes</w:t>
-      </w:r>
-      <w:proofErr w:type="spellEnd"/>
-      <w:r>
-        <w:t>"</w:t>
-      </w:r>
-    </w:p>
-    <w:p>
-      <w:pPr>
-        <w:pStyle w:val="code"/>
-      </w:pPr>
-      <w:r>
-        <w:t xml:space="preserve">                                </w:t>
-      </w:r>
-      <w:proofErr w:type="gramStart"/>
-      <w:r>
-        <w:t>android:layout</w:t>
-      </w:r>
-      <w:proofErr w:type="gramEnd"/>
-      <w:r>
-        <w:t>_width="wrap_content"</w:t>
-      </w:r>
-    </w:p>
-    <w:p>
-      <w:pPr>
-        <w:pStyle w:val="code"/>
-      </w:pPr>
-      <w:r>
-        <w:lastRenderedPageBreak/>
-        <w:t xml:space="preserve">                                </w:t>
-      </w:r>
-      <w:proofErr w:type="gramStart"/>
-      <w:r>
-        <w:t>android:layout</w:t>
-      </w:r>
-      <w:proofErr w:type="gramEnd"/>
-      <w:r>
-        <w:t>_height="wrap_content"</w:t>
-      </w:r>
-    </w:p>
-    <w:p>
-      <w:pPr>
-        <w:pStyle w:val="code"/>
-      </w:pPr>
-      <w:r>
-        <w:t xml:space="preserve">             </w:t>
-      </w:r>
-      <w:proofErr w:type="gramStart"/>
-      <w:r>
-        <w:t>!IMPORTANT</w:t>
-      </w:r>
-      <w:proofErr w:type="gramEnd"/>
-      <w:r>
-        <w:t xml:space="preserve">!        </w:t>
-      </w:r>
-      <w:proofErr w:type="gramStart"/>
-      <w:r>
-        <w:t>app:layoutManager</w:t>
-      </w:r>
-      <w:proofErr w:type="gramEnd"/>
-      <w:r>
-        <w:t>="androidx.recyclerview.widget.LinearLayoutManager" /&gt;</w:t>
-      </w:r>
-    </w:p>
-    <w:p>
-      <w:pPr>
-        <w:pStyle w:val="code"/>
-      </w:pPr>
-      <w:r>
-        <w:t xml:space="preserve">  </w:t>
-      </w:r>
-    </w:p>
-    <w:p>
-      <w:pPr>
-        <w:pStyle w:val="code"/>
-      </w:pPr>
-      <w:r>
-        <w:t xml:space="preserve">  &lt;/FrameLayout&gt;</w:t>
-      </w:r>
-    </w:p>
-    <w:p>
-      <w:pPr>
-        <w:pStyle w:val="code"/>
-      </w:pPr>
-      <w:r>
-        <w:t>&lt;/layout&gt;</w:t>
-      </w:r>
-    </w:p>
-    <w:p>
-      <w:pPr>
-        <w:pStyle w:val="remarque"/>
-      </w:pPr>
-      <w:r>
-        <w:t xml:space="preserve">Attention : l'attribut </w:t>
-      </w:r>
-      <w:proofErr w:type="spellStart"/>
-      <w:r>
-        <w:t>layoutManager</w:t>
-      </w:r>
-      <w:proofErr w:type="spellEnd"/>
-      <w:r>
-        <w:t xml:space="preserve"> avec la valeur indiquée est obligatoire !</w:t>
-      </w:r>
-    </w:p>
-    <w:p>
-      <w:pPr>
-        <w:pStyle w:val="titreniv1"/>
-      </w:pPr>
-      <w:r>
-        <w:t xml:space="preserve">Démonstration : </w:t>
-      </w:r>
-      <w:r>
         <w:t>Définir le style d'une ligne</w:t>
       </w:r>
     </w:p>
     <w:p>
       <w:r>
+        <w:t>Le code suivi montre comment définir le style des lignes affichées dans un RecyclerView.</w:t>
+      </w:r>
+    </w:p>
+    <w:p>
+      <w:r>
         <w:t>Le style d'une ligne est défini dans un nouveau fichier XML positionné dans le dossier layout.</w:t>
       </w:r>
     </w:p>
@@ -676,45 +465,16 @@
       <w:pPr>
         <w:pStyle w:val="code"/>
       </w:pPr>
-      <w:proofErr w:type="gramStart"/>
-      <w:r>
-        <w:t>&lt;?</w:t>
-      </w:r>
-      <w:proofErr w:type="gramEnd"/>
-      <w:r>
-        <w:t xml:space="preserve">xml version="1.0" </w:t>
-      </w:r>
-      <w:proofErr w:type="spellStart"/>
-      <w:r>
-        <w:t>encoding</w:t>
-      </w:r>
-      <w:proofErr w:type="spellEnd"/>
-      <w:r>
-        <w:t>="utf-8"?&gt;</w:t>
-      </w:r>
-    </w:p>
-    <w:p>
-      <w:pPr>
-        <w:pStyle w:val="code"/>
-      </w:pPr>
-      <w:r>
-        <w:t>&lt;</w:t>
-      </w:r>
-      <w:proofErr w:type="gramStart"/>
-      <w:r>
-        <w:t>layout</w:t>
-      </w:r>
-      <w:proofErr w:type="gramEnd"/>
-      <w:r>
-        <w:t xml:space="preserve"> </w:t>
-      </w:r>
-      <w:proofErr w:type="spellStart"/>
-      <w:r>
-        <w:t>xmlns:android</w:t>
-      </w:r>
-      <w:proofErr w:type="spellEnd"/>
-      <w:r>
-        <w:t>="http://schemas.android.com/apk/res/android"&gt;</w:t>
+      <w:r>
+        <w:t>&lt;?xml version="1.0" encoding="utf-8"?&gt;</w:t>
+      </w:r>
+    </w:p>
+    <w:p>
+      <w:pPr>
+        <w:pStyle w:val="code"/>
+      </w:pPr>
+      <w:r>
+        <w:t>&lt;layout xmlns:android="http://schemas.android.com/apk/res/android"&gt;</w:t>
       </w:r>
     </w:p>
     <w:p>
@@ -730,70 +490,31 @@
         <w:pStyle w:val="code"/>
       </w:pPr>
       <w:r>
-        <w:t xml:space="preserve">                  </w:t>
-      </w:r>
-      <w:proofErr w:type="gramStart"/>
-      <w:r>
-        <w:t>android:layout</w:t>
-      </w:r>
-      <w:proofErr w:type="gramEnd"/>
-      <w:r>
-        <w:t>_width="match_parent"</w:t>
-      </w:r>
-    </w:p>
-    <w:p>
-      <w:pPr>
-        <w:pStyle w:val="code"/>
-      </w:pPr>
-      <w:r>
-        <w:t xml:space="preserve">                  </w:t>
-      </w:r>
-      <w:proofErr w:type="gramStart"/>
-      <w:r>
-        <w:t>android:layout</w:t>
-      </w:r>
-      <w:proofErr w:type="gramEnd"/>
-      <w:r>
-        <w:t>_height="wrap_content"</w:t>
-      </w:r>
-    </w:p>
-    <w:p>
-      <w:pPr>
-        <w:pStyle w:val="code"/>
-      </w:pPr>
-      <w:r>
-        <w:t xml:space="preserve">                  </w:t>
-      </w:r>
-      <w:proofErr w:type="spellStart"/>
-      <w:proofErr w:type="gramStart"/>
-      <w:r>
-        <w:t>android:orientation</w:t>
-      </w:r>
-      <w:proofErr w:type="spellEnd"/>
-      <w:proofErr w:type="gramEnd"/>
-      <w:r>
-        <w:t>="vertical"</w:t>
-      </w:r>
-    </w:p>
-    <w:p>
-      <w:pPr>
-        <w:pStyle w:val="code"/>
-      </w:pPr>
-      <w:r>
-        <w:t xml:space="preserve">                  </w:t>
-      </w:r>
-      <w:proofErr w:type="spellStart"/>
-      <w:proofErr w:type="gramStart"/>
-      <w:r>
-        <w:t>android:layout</w:t>
-      </w:r>
-      <w:proofErr w:type="gramEnd"/>
-      <w:r>
-        <w:t>_margin</w:t>
-      </w:r>
-      <w:proofErr w:type="spellEnd"/>
-      <w:r>
-        <w:t>="16dp"&gt;</w:t>
+        <w:t xml:space="preserve">                  android:layout_width="match_parent"</w:t>
+      </w:r>
+    </w:p>
+    <w:p>
+      <w:pPr>
+        <w:pStyle w:val="code"/>
+      </w:pPr>
+      <w:r>
+        <w:t xml:space="preserve">                  android:layout_height="wrap_content"</w:t>
+      </w:r>
+    </w:p>
+    <w:p>
+      <w:pPr>
+        <w:pStyle w:val="code"/>
+      </w:pPr>
+      <w:r>
+        <w:t xml:space="preserve">                  android:orientation="vertical"</w:t>
+      </w:r>
+    </w:p>
+    <w:p>
+      <w:pPr>
+        <w:pStyle w:val="code"/>
+      </w:pPr>
+      <w:r>
+        <w:t xml:space="preserve">                  android:layout_margin="16dp"&gt;</w:t>
       </w:r>
     </w:p>
     <w:p>
@@ -820,100 +541,39 @@
         <w:pStyle w:val="code"/>
       </w:pPr>
       <w:r>
-        <w:t xml:space="preserve">                    </w:t>
-      </w:r>
-      <w:proofErr w:type="gramStart"/>
-      <w:r>
-        <w:t>android:</w:t>
-      </w:r>
-      <w:proofErr w:type="gramEnd"/>
-      <w:r>
-        <w:t>id="@+id/</w:t>
-      </w:r>
-      <w:proofErr w:type="spellStart"/>
-      <w:r>
-        <w:t>tv_nom</w:t>
-      </w:r>
-      <w:proofErr w:type="spellEnd"/>
-      <w:r>
-        <w:t>"</w:t>
-      </w:r>
-    </w:p>
-    <w:p>
-      <w:pPr>
-        <w:pStyle w:val="code"/>
-      </w:pPr>
-      <w:r>
-        <w:t xml:space="preserve">                    </w:t>
-      </w:r>
-      <w:proofErr w:type="gramStart"/>
-      <w:r>
-        <w:t>android:layout</w:t>
-      </w:r>
-      <w:proofErr w:type="gramEnd"/>
-      <w:r>
-        <w:t>_width="wrap_content"</w:t>
-      </w:r>
-    </w:p>
-    <w:p>
-      <w:pPr>
-        <w:pStyle w:val="code"/>
-      </w:pPr>
-      <w:r>
-        <w:t xml:space="preserve">                    </w:t>
-      </w:r>
-      <w:proofErr w:type="gramStart"/>
-      <w:r>
-        <w:t>android:layout</w:t>
-      </w:r>
-      <w:proofErr w:type="gramEnd"/>
-      <w:r>
-        <w:t>_height="wrap_content"</w:t>
-      </w:r>
-    </w:p>
-    <w:p>
-      <w:pPr>
-        <w:pStyle w:val="code"/>
-      </w:pPr>
-      <w:r>
-        <w:t xml:space="preserve">                    </w:t>
-      </w:r>
-      <w:proofErr w:type="spellStart"/>
-      <w:proofErr w:type="gramStart"/>
-      <w:r>
-        <w:t>android:layout</w:t>
-      </w:r>
-      <w:proofErr w:type="gramEnd"/>
-      <w:r>
-        <w:t>_weight</w:t>
-      </w:r>
-      <w:proofErr w:type="spellEnd"/>
-      <w:r>
-        <w:t>="1"</w:t>
-      </w:r>
-    </w:p>
-    <w:p>
-      <w:pPr>
-        <w:pStyle w:val="code"/>
-      </w:pPr>
-      <w:r>
-        <w:t xml:space="preserve">                    </w:t>
-      </w:r>
-      <w:proofErr w:type="gramStart"/>
-      <w:r>
-        <w:t>android:</w:t>
-      </w:r>
-      <w:proofErr w:type="gramEnd"/>
-      <w:r>
-        <w:t>text="@{</w:t>
-      </w:r>
-      <w:proofErr w:type="spellStart"/>
-      <w:r>
-        <w:t>personne.nom</w:t>
-      </w:r>
-      <w:proofErr w:type="spellEnd"/>
-      <w:r>
-        <w:t>}" /&gt;</w:t>
+        <w:t xml:space="preserve">                    android:id="@+id/tv_nom"</w:t>
+      </w:r>
+    </w:p>
+    <w:p>
+      <w:pPr>
+        <w:pStyle w:val="code"/>
+      </w:pPr>
+      <w:r>
+        <w:t xml:space="preserve">                    android:layout_width="wrap_content"</w:t>
+      </w:r>
+    </w:p>
+    <w:p>
+      <w:pPr>
+        <w:pStyle w:val="code"/>
+      </w:pPr>
+      <w:r>
+        <w:t xml:space="preserve">                    android:layout_height="wrap_content"</w:t>
+      </w:r>
+    </w:p>
+    <w:p>
+      <w:pPr>
+        <w:pStyle w:val="code"/>
+      </w:pPr>
+      <w:r>
+        <w:t xml:space="preserve">                    android:layout_weight="1"</w:t>
+      </w:r>
+    </w:p>
+    <w:p>
+      <w:pPr>
+        <w:pStyle w:val="code"/>
+      </w:pPr>
+      <w:r>
+        <w:t xml:space="preserve">                    android:text="@{personne.nom}" /&gt;</w:t>
       </w:r>
     </w:p>
     <w:p>
@@ -940,100 +600,40 @@
         <w:pStyle w:val="code"/>
       </w:pPr>
       <w:r>
-        <w:t xml:space="preserve">                    </w:t>
-      </w:r>
-      <w:proofErr w:type="gramStart"/>
-      <w:r>
-        <w:t>android:</w:t>
-      </w:r>
-      <w:proofErr w:type="gramEnd"/>
-      <w:r>
-        <w:t>id="@+id/</w:t>
-      </w:r>
-      <w:proofErr w:type="spellStart"/>
-      <w:r>
-        <w:t>tv_prenom</w:t>
-      </w:r>
-      <w:proofErr w:type="spellEnd"/>
-      <w:r>
-        <w:t>"</w:t>
-      </w:r>
-    </w:p>
-    <w:p>
-      <w:pPr>
-        <w:pStyle w:val="code"/>
-      </w:pPr>
-      <w:r>
-        <w:t xml:space="preserve">                    </w:t>
-      </w:r>
-      <w:proofErr w:type="gramStart"/>
-      <w:r>
-        <w:t>android:layout</w:t>
-      </w:r>
-      <w:proofErr w:type="gramEnd"/>
-      <w:r>
-        <w:t>_width="wrap_content"</w:t>
-      </w:r>
-    </w:p>
-    <w:p>
-      <w:pPr>
-        <w:pStyle w:val="code"/>
-      </w:pPr>
-      <w:r>
-        <w:t xml:space="preserve">                    </w:t>
-      </w:r>
-      <w:proofErr w:type="gramStart"/>
-      <w:r>
-        <w:t>android:layout</w:t>
-      </w:r>
-      <w:proofErr w:type="gramEnd"/>
-      <w:r>
-        <w:t>_height="wrap_content"</w:t>
-      </w:r>
-    </w:p>
-    <w:p>
-      <w:pPr>
-        <w:pStyle w:val="code"/>
-      </w:pPr>
-      <w:r>
-        <w:t xml:space="preserve">                    </w:t>
-      </w:r>
-      <w:proofErr w:type="spellStart"/>
-      <w:proofErr w:type="gramStart"/>
-      <w:r>
-        <w:t>android:layout</w:t>
-      </w:r>
-      <w:proofErr w:type="gramEnd"/>
-      <w:r>
-        <w:t>_weight</w:t>
-      </w:r>
-      <w:proofErr w:type="spellEnd"/>
-      <w:r>
-        <w:t>="1"</w:t>
-      </w:r>
-    </w:p>
-    <w:p>
-      <w:pPr>
-        <w:pStyle w:val="code"/>
-      </w:pPr>
-      <w:r>
-        <w:t xml:space="preserve">                    </w:t>
-      </w:r>
-      <w:proofErr w:type="gramStart"/>
-      <w:r>
-        <w:t>android:</w:t>
-      </w:r>
-      <w:proofErr w:type="gramEnd"/>
-      <w:r>
-        <w:t>text="@{</w:t>
-      </w:r>
-      <w:proofErr w:type="spellStart"/>
-      <w:r>
-        <w:t>personne.prenom</w:t>
-      </w:r>
-      <w:proofErr w:type="spellEnd"/>
-      <w:r>
-        <w:t>}" /&gt;</w:t>
+        <w:t xml:space="preserve">                    android:id="@+id/tv_prenom"</w:t>
+      </w:r>
+    </w:p>
+    <w:p>
+      <w:pPr>
+        <w:pStyle w:val="code"/>
+      </w:pPr>
+      <w:r>
+        <w:t xml:space="preserve">                    android:layout_width="wrap_content"</w:t>
+      </w:r>
+    </w:p>
+    <w:p>
+      <w:pPr>
+        <w:pStyle w:val="code"/>
+      </w:pPr>
+      <w:r>
+        <w:t xml:space="preserve">                    android:layout_height="wrap_content"</w:t>
+      </w:r>
+    </w:p>
+    <w:p>
+      <w:pPr>
+        <w:pStyle w:val="code"/>
+      </w:pPr>
+      <w:r>
+        <w:t xml:space="preserve">                    android:layout_weight="1"</w:t>
+      </w:r>
+    </w:p>
+    <w:p>
+      <w:pPr>
+        <w:pStyle w:val="code"/>
+      </w:pPr>
+      <w:r>
+        <w:lastRenderedPageBreak/>
+        <w:t xml:space="preserve">                    android:text="@{personne.prenom}" /&gt;</w:t>
       </w:r>
     </w:p>
     <w:p>
@@ -1049,8 +649,454 @@
         <w:pStyle w:val="code"/>
       </w:pPr>
       <w:r>
+        <w:t>&lt;/layout&gt;</w:t>
+      </w:r>
+    </w:p>
+    <w:p>
+      <w:pPr>
+        <w:pStyle w:val="titreniv1"/>
+      </w:pPr>
+      <w:r>
+        <w:t xml:space="preserve">Démonstration : </w:t>
+      </w:r>
+      <w:r>
+        <w:t>Définir un adapter</w:t>
+      </w:r>
+    </w:p>
+    <w:p>
+      <w:r>
+        <w:t>Le code suivant montre</w:t>
+      </w:r>
+      <w:r>
+        <w:t xml:space="preserve"> comment définir un adapter.</w:t>
+      </w:r>
+    </w:p>
+    <w:p>
+      <w:r>
+        <w:t>L'adapter va remplir votre liste, oui son code est imbuvable et peu intuitif, si vous ne le maîtrisez pas c'est normal ! Explications en commentaire !</w:t>
+      </w:r>
+    </w:p>
+    <w:p>
+      <w:pPr>
+        <w:pStyle w:val="code"/>
+      </w:pPr>
+      <w:r>
+        <w:t xml:space="preserve">class ListPersonnesAdapter : ListAdapter&lt;Personne, ListPersonnesAdapter.ViewHolder&gt;(PersonneDiffCallback()) </w:t>
+      </w:r>
+    </w:p>
+    <w:p>
+      <w:pPr>
+        <w:pStyle w:val="code"/>
+      </w:pPr>
+      <w:r>
+        <w:t xml:space="preserve">{ </w:t>
+      </w:r>
+    </w:p>
+    <w:p>
+      <w:pPr>
+        <w:pStyle w:val="code"/>
+      </w:pPr>
+      <w:r>
+        <w:t xml:space="preserve">  //Fonction appelée automatiquement pour changer le contenu d'un conteneur de ligne</w:t>
+      </w:r>
+    </w:p>
+    <w:p>
+      <w:pPr>
+        <w:pStyle w:val="code"/>
+      </w:pPr>
+      <w:r>
+        <w:t xml:space="preserve">  override fun onBindViewHolder(holder: ViewHolder, position: Int) </w:t>
+      </w:r>
+    </w:p>
+    <w:p>
+      <w:pPr>
+        <w:pStyle w:val="code"/>
+      </w:pPr>
+      <w:r>
+        <w:t xml:space="preserve">  {</w:t>
+      </w:r>
+    </w:p>
+    <w:p>
+      <w:pPr>
+        <w:pStyle w:val="code"/>
+      </w:pPr>
+      <w:r>
+        <w:t xml:space="preserve">      //On va chercher la données à afficher, c'est le sysème qui s'occupe de vous fournir la position</w:t>
+      </w:r>
+    </w:p>
+    <w:p>
+      <w:pPr>
+        <w:pStyle w:val="code"/>
+      </w:pPr>
+      <w:r>
+        <w:t xml:space="preserve">      val item = getItem(position)</w:t>
+      </w:r>
+    </w:p>
+    <w:p>
+      <w:pPr>
+        <w:pStyle w:val="code"/>
+      </w:pPr>
+      <w:r>
+        <w:t xml:space="preserve">      //holder représente un conteneur et on lui donne la donnée à charger</w:t>
+      </w:r>
+    </w:p>
+    <w:p>
+      <w:pPr>
+        <w:pStyle w:val="code"/>
+      </w:pPr>
+      <w:r>
+        <w:t xml:space="preserve">      holder.bind(item)</w:t>
+      </w:r>
+    </w:p>
+    <w:p>
+      <w:pPr>
+        <w:pStyle w:val="code"/>
+      </w:pPr>
+      <w:r>
+        <w:t xml:space="preserve">  }</w:t>
+      </w:r>
+    </w:p>
+    <w:p>
+      <w:pPr>
+        <w:pStyle w:val="code"/>
+      </w:pPr>
+      <w:r>
+        <w:t xml:space="preserve">  </w:t>
+      </w:r>
+    </w:p>
+    <w:p>
+      <w:pPr>
+        <w:pStyle w:val="code"/>
+      </w:pPr>
+      <w:r>
+        <w:t xml:space="preserve">  override fun onCreateViewHolder(parent: ViewGroup, viewType: Int): ViewHolder </w:t>
+      </w:r>
+    </w:p>
+    <w:p>
+      <w:pPr>
+        <w:pStyle w:val="code"/>
+      </w:pPr>
+      <w:r>
+        <w:t xml:space="preserve">  {</w:t>
+      </w:r>
+    </w:p>
+    <w:p>
+      <w:pPr>
+        <w:pStyle w:val="code"/>
+      </w:pPr>
+      <w:r>
+        <w:t xml:space="preserve">      return ViewHolder.from(parent)</w:t>
+      </w:r>
+    </w:p>
+    <w:p>
+      <w:pPr>
+        <w:pStyle w:val="code"/>
+      </w:pPr>
+      <w:r>
+        <w:t xml:space="preserve">  }</w:t>
+      </w:r>
+    </w:p>
+    <w:p>
+      <w:pPr>
+        <w:pStyle w:val="code"/>
+      </w:pPr>
+      <w:r>
+        <w:t xml:space="preserve">  </w:t>
+      </w:r>
+    </w:p>
+    <w:p>
+      <w:pPr>
+        <w:pStyle w:val="code"/>
+      </w:pPr>
+      <w:r>
+        <w:t xml:space="preserve">  //Représente un conteneur de ligne</w:t>
+      </w:r>
+    </w:p>
+    <w:p>
+      <w:pPr>
+        <w:pStyle w:val="code"/>
+      </w:pPr>
+      <w:r>
+        <w:t xml:space="preserve">  class ViewHolder private constructor(val binding: ItemPersonneBinding) : RecyclerView.ViewHolder(binding.root) </w:t>
+      </w:r>
+    </w:p>
+    <w:p>
+      <w:pPr>
+        <w:pStyle w:val="code"/>
+      </w:pPr>
+      <w:r>
+        <w:t xml:space="preserve">  {  </w:t>
+      </w:r>
+    </w:p>
+    <w:p>
+      <w:pPr>
+        <w:pStyle w:val="code"/>
+      </w:pPr>
+      <w:r>
+        <w:t xml:space="preserve">      //Fait le travail de chargement des données dans la ligne</w:t>
+      </w:r>
+    </w:p>
+    <w:p>
+      <w:pPr>
+        <w:pStyle w:val="code"/>
+      </w:pPr>
+      <w:r>
+        <w:t xml:space="preserve">      fun bind(item: Personne) </w:t>
+      </w:r>
+    </w:p>
+    <w:p>
+      <w:pPr>
+        <w:pStyle w:val="code"/>
+      </w:pPr>
+      <w:r>
+        <w:t xml:space="preserve">      {</w:t>
+      </w:r>
+    </w:p>
+    <w:p>
+      <w:pPr>
+        <w:pStyle w:val="code"/>
+      </w:pPr>
+      <w:r>
+        <w:t xml:space="preserve">         //On fournit à la ligne les données, le dataBinding de l'IHM fait le reste</w:t>
+      </w:r>
+    </w:p>
+    <w:p>
+      <w:pPr>
+        <w:pStyle w:val="code"/>
+      </w:pPr>
+      <w:r>
         <w:lastRenderedPageBreak/>
-        <w:t>&lt;/layout&gt;</w:t>
+        <w:t xml:space="preserve">         binding.personne = item</w:t>
+      </w:r>
+    </w:p>
+    <w:p>
+      <w:pPr>
+        <w:pStyle w:val="code"/>
+      </w:pPr>
+      <w:r>
+        <w:t xml:space="preserve">         binding.executePendingBindings()</w:t>
+      </w:r>
+    </w:p>
+    <w:p>
+      <w:pPr>
+        <w:pStyle w:val="code"/>
+      </w:pPr>
+      <w:r>
+        <w:t xml:space="preserve">      }</w:t>
+      </w:r>
+    </w:p>
+    <w:p>
+      <w:pPr>
+        <w:pStyle w:val="code"/>
+      </w:pPr>
+      <w:r>
+        <w:t xml:space="preserve">      </w:t>
+      </w:r>
+    </w:p>
+    <w:p>
+      <w:pPr>
+        <w:pStyle w:val="code"/>
+      </w:pPr>
+      <w:r>
+        <w:t xml:space="preserve">      //Ici c'est toujours pareil</w:t>
+      </w:r>
+    </w:p>
+    <w:p>
+      <w:pPr>
+        <w:pStyle w:val="code"/>
+      </w:pPr>
+      <w:r>
+        <w:t xml:space="preserve">      companion object </w:t>
+      </w:r>
+    </w:p>
+    <w:p>
+      <w:pPr>
+        <w:pStyle w:val="code"/>
+      </w:pPr>
+      <w:r>
+        <w:t xml:space="preserve">      {</w:t>
+      </w:r>
+    </w:p>
+    <w:p>
+      <w:pPr>
+        <w:pStyle w:val="code"/>
+      </w:pPr>
+      <w:r>
+        <w:t xml:space="preserve">          fun from(parent: ViewGroup): ViewHolder </w:t>
+      </w:r>
+    </w:p>
+    <w:p>
+      <w:pPr>
+        <w:pStyle w:val="code"/>
+      </w:pPr>
+      <w:r>
+        <w:t xml:space="preserve">          {</w:t>
+      </w:r>
+    </w:p>
+    <w:p>
+      <w:pPr>
+        <w:pStyle w:val="code"/>
+      </w:pPr>
+      <w:r>
+        <w:t xml:space="preserve">              val layoutInflater = LayoutInflater.from(parent.context)</w:t>
+      </w:r>
+    </w:p>
+    <w:p>
+      <w:pPr>
+        <w:pStyle w:val="code"/>
+      </w:pPr>
+      <w:r>
+        <w:t xml:space="preserve">              val binding = ItemPersonneBinding.inflate(layoutInflater, parent, false)</w:t>
+      </w:r>
+    </w:p>
+    <w:p>
+      <w:pPr>
+        <w:pStyle w:val="code"/>
+      </w:pPr>
+      <w:r>
+        <w:t xml:space="preserve">              return ViewHolder(binding)</w:t>
+      </w:r>
+    </w:p>
+    <w:p>
+      <w:pPr>
+        <w:pStyle w:val="code"/>
+      </w:pPr>
+      <w:r>
+        <w:t xml:space="preserve">          }</w:t>
+      </w:r>
+    </w:p>
+    <w:p>
+      <w:pPr>
+        <w:pStyle w:val="code"/>
+      </w:pPr>
+      <w:r>
+        <w:t xml:space="preserve">      }</w:t>
+      </w:r>
+    </w:p>
+    <w:p>
+      <w:pPr>
+        <w:pStyle w:val="code"/>
+      </w:pPr>
+      <w:r>
+        <w:t xml:space="preserve">   }</w:t>
+      </w:r>
+    </w:p>
+    <w:p>
+      <w:pPr>
+        <w:pStyle w:val="code"/>
+      </w:pPr>
+      <w:r>
+        <w:t>}</w:t>
+      </w:r>
+    </w:p>
+    <w:p>
+      <w:pPr>
+        <w:pStyle w:val="code"/>
+      </w:pPr>
+      <w:r>
+        <w:t>//Ici c'est touj</w:t>
+      </w:r>
+      <w:r>
+        <w:t>o</w:t>
+      </w:r>
+      <w:r>
+        <w:t>urs pareil aussi</w:t>
+      </w:r>
+    </w:p>
+    <w:p>
+      <w:pPr>
+        <w:pStyle w:val="code"/>
+      </w:pPr>
+      <w:r>
+        <w:t xml:space="preserve">class PersonneDiffCallback : DiffUtil.ItemCallback&lt;Personne&gt;() </w:t>
+      </w:r>
+    </w:p>
+    <w:p>
+      <w:pPr>
+        <w:pStyle w:val="code"/>
+      </w:pPr>
+      <w:r>
+        <w:t xml:space="preserve">{       </w:t>
+      </w:r>
+    </w:p>
+    <w:p>
+      <w:pPr>
+        <w:pStyle w:val="code"/>
+      </w:pPr>
+      <w:r>
+        <w:t xml:space="preserve">  override fun areItemsTheSame(oldItem: Personne, newItem: Personne): Boolean </w:t>
+      </w:r>
+    </w:p>
+    <w:p>
+      <w:pPr>
+        <w:pStyle w:val="code"/>
+      </w:pPr>
+      <w:r>
+        <w:t xml:space="preserve">  {         </w:t>
+      </w:r>
+    </w:p>
+    <w:p>
+      <w:pPr>
+        <w:pStyle w:val="code"/>
+      </w:pPr>
+      <w:r>
+        <w:t xml:space="preserve">    return oldItem.id == newItem.id     </w:t>
+      </w:r>
+    </w:p>
+    <w:p>
+      <w:pPr>
+        <w:pStyle w:val="code"/>
+      </w:pPr>
+      <w:r>
+        <w:t xml:space="preserve">  }         </w:t>
+      </w:r>
+    </w:p>
+    <w:p>
+      <w:pPr>
+        <w:pStyle w:val="code"/>
+      </w:pPr>
+      <w:r>
+        <w:t xml:space="preserve">  </w:t>
+      </w:r>
+    </w:p>
+    <w:p>
+      <w:pPr>
+        <w:pStyle w:val="code"/>
+      </w:pPr>
+      <w:r>
+        <w:t xml:space="preserve">  override fun areContentsTheSame(oldItem: Personne, newItem: Personne): Boolean </w:t>
+      </w:r>
+    </w:p>
+    <w:p>
+      <w:pPr>
+        <w:pStyle w:val="code"/>
+      </w:pPr>
+      <w:r>
+        <w:t xml:space="preserve">  {         </w:t>
+      </w:r>
+    </w:p>
+    <w:p>
+      <w:pPr>
+        <w:pStyle w:val="code"/>
+      </w:pPr>
+      <w:r>
+        <w:t xml:space="preserve">    return oldItem == newItem       </w:t>
+      </w:r>
+    </w:p>
+    <w:p>
+      <w:pPr>
+        <w:pStyle w:val="code"/>
+      </w:pPr>
+      <w:r>
+        <w:t xml:space="preserve">  } </w:t>
+      </w:r>
+    </w:p>
+    <w:p>
+      <w:pPr>
+        <w:pStyle w:val="code"/>
+      </w:pPr>
+      <w:r>
+        <w:t>}</w:t>
       </w:r>
     </w:p>
     <w:p>
@@ -1061,73 +1107,94 @@
         <w:t xml:space="preserve">Démonstration : </w:t>
       </w:r>
       <w:r>
-        <w:t>Définir un adapter</w:t>
-      </w:r>
-    </w:p>
-    <w:p>
-      <w:r>
-        <w:t>L'adapter va remplir votre liste, oui son code est imbuvable et peu intuitif, si vous ne le maîtrisez pas c'est normal ! Explications en commentaire !</w:t>
-      </w:r>
-    </w:p>
-    <w:p>
-      <w:pPr>
-        <w:pStyle w:val="code"/>
-      </w:pPr>
-      <w:proofErr w:type="gramStart"/>
-      <w:r>
-        <w:t>class</w:t>
-      </w:r>
-      <w:proofErr w:type="gramEnd"/>
-      <w:r>
-        <w:t xml:space="preserve"> </w:t>
-      </w:r>
-      <w:proofErr w:type="spellStart"/>
-      <w:r>
-        <w:t>ListPersonnesAdapter</w:t>
-      </w:r>
-      <w:proofErr w:type="spellEnd"/>
-      <w:r>
-        <w:t xml:space="preserve"> : </w:t>
-      </w:r>
-      <w:proofErr w:type="spellStart"/>
-      <w:r>
-        <w:t>ListAdapter</w:t>
-      </w:r>
-      <w:proofErr w:type="spellEnd"/>
-      <w:r>
-        <w:t xml:space="preserve">&lt;Personne, </w:t>
-      </w:r>
-      <w:proofErr w:type="spellStart"/>
-      <w:r>
-        <w:t>ListPersonnesAdapter.ViewHolder</w:t>
-      </w:r>
-      <w:proofErr w:type="spellEnd"/>
-      <w:r>
-        <w:t>&gt;(</w:t>
-      </w:r>
-      <w:proofErr w:type="spellStart"/>
-      <w:r>
-        <w:t>PersonneDiffCallback</w:t>
-      </w:r>
-      <w:proofErr w:type="spellEnd"/>
-      <w:r>
-        <w:t xml:space="preserve">()) </w:t>
-      </w:r>
-    </w:p>
-    <w:p>
-      <w:pPr>
-        <w:pStyle w:val="code"/>
-      </w:pPr>
-      <w:r>
-        <w:t xml:space="preserve">{ </w:t>
-      </w:r>
-    </w:p>
-    <w:p>
-      <w:pPr>
-        <w:pStyle w:val="code"/>
-      </w:pPr>
-      <w:r>
-        <w:t xml:space="preserve">  //Fonction appelée automatiquement pour changer le contenu d'un conteneur de ligne</w:t>
+        <w:t>Initialiser et les lier </w:t>
+      </w:r>
+      <w:r>
+        <w:t xml:space="preserve">les </w:t>
+      </w:r>
+      <w:r>
+        <w:t>éléments</w:t>
+      </w:r>
+    </w:p>
+    <w:p>
+      <w:r>
+        <w:t xml:space="preserve">Le code suivant montre </w:t>
+      </w:r>
+      <w:r>
+        <w:t xml:space="preserve">comment lier tous les éléments vus précédemment dans le contrôleur de la vue contenant le RecyclerView. </w:t>
+      </w:r>
+    </w:p>
+    <w:p>
+      <w:pPr>
+        <w:pStyle w:val="code"/>
+      </w:pPr>
+      <w:r>
+        <w:lastRenderedPageBreak/>
+        <w:t xml:space="preserve">class ListePersonnesFragment : Fragment() </w:t>
+      </w:r>
+    </w:p>
+    <w:p>
+      <w:pPr>
+        <w:pStyle w:val="code"/>
+      </w:pPr>
+      <w:r>
+        <w:t>{</w:t>
+      </w:r>
+    </w:p>
+    <w:p>
+      <w:pPr>
+        <w:pStyle w:val="code"/>
+      </w:pPr>
+      <w:r>
+        <w:t xml:space="preserve">  override fun onCreateView(inflater: LayoutInflater,  container: ViewGroup?,savedInstanceState: Bundle?): View? </w:t>
+      </w:r>
+    </w:p>
+    <w:p>
+      <w:pPr>
+        <w:pStyle w:val="code"/>
+      </w:pPr>
+      <w:r>
+        <w:t xml:space="preserve">  {</w:t>
+      </w:r>
+    </w:p>
+    <w:p>
+      <w:pPr>
+        <w:pStyle w:val="code"/>
+      </w:pPr>
+      <w:r>
+        <w:t xml:space="preserve">    val binding: FragmentListePersonnesBinding = DataBindingUtil.inflate(</w:t>
+      </w:r>
+    </w:p>
+    <w:p>
+      <w:pPr>
+        <w:pStyle w:val="code"/>
+      </w:pPr>
+      <w:r>
+        <w:t xml:space="preserve">        inflater, </w:t>
+      </w:r>
+    </w:p>
+    <w:p>
+      <w:pPr>
+        <w:pStyle w:val="code"/>
+      </w:pPr>
+      <w:r>
+        <w:t xml:space="preserve">        R.layout.fragment_liste_personnes, </w:t>
+      </w:r>
+    </w:p>
+    <w:p>
+      <w:pPr>
+        <w:pStyle w:val="code"/>
+      </w:pPr>
+      <w:r>
+        <w:t xml:space="preserve">        container, </w:t>
+      </w:r>
+    </w:p>
+    <w:p>
+      <w:pPr>
+        <w:pStyle w:val="code"/>
+      </w:pPr>
+      <w:r>
+        <w:t xml:space="preserve">        false)</w:t>
       </w:r>
     </w:p>
     <w:p>
@@ -1137,121 +1204,21 @@
       <w:r>
         <w:t xml:space="preserve">  </w:t>
       </w:r>
-      <w:proofErr w:type="spellStart"/>
-      <w:proofErr w:type="gramStart"/>
-      <w:r>
-        <w:t>override</w:t>
-      </w:r>
-      <w:proofErr w:type="spellEnd"/>
-      <w:proofErr w:type="gramEnd"/>
-      <w:r>
-        <w:t xml:space="preserve"> fun </w:t>
-      </w:r>
-      <w:proofErr w:type="spellStart"/>
-      <w:r>
-        <w:t>onBindViewHolder</w:t>
-      </w:r>
-      <w:proofErr w:type="spellEnd"/>
-      <w:r>
-        <w:t>(</w:t>
-      </w:r>
-      <w:proofErr w:type="spellStart"/>
-      <w:r>
-        <w:t>holder</w:t>
-      </w:r>
-      <w:proofErr w:type="spellEnd"/>
-      <w:r>
-        <w:t xml:space="preserve">: ViewHolder, position: Int) </w:t>
-      </w:r>
-    </w:p>
-    <w:p>
-      <w:pPr>
-        <w:pStyle w:val="code"/>
-      </w:pPr>
-      <w:r>
-        <w:t xml:space="preserve">  {</w:t>
-      </w:r>
-    </w:p>
-    <w:p>
-      <w:pPr>
-        <w:pStyle w:val="code"/>
-      </w:pPr>
-      <w:r>
-        <w:t xml:space="preserve">      //On va chercher </w:t>
-      </w:r>
-      <w:proofErr w:type="gramStart"/>
-      <w:r>
-        <w:t>la données</w:t>
-      </w:r>
-      <w:proofErr w:type="gramEnd"/>
-      <w:r>
-        <w:t xml:space="preserve"> à afficher, c'est le </w:t>
-      </w:r>
-      <w:proofErr w:type="spellStart"/>
-      <w:r>
-        <w:t>sysème</w:t>
-      </w:r>
-      <w:proofErr w:type="spellEnd"/>
-      <w:r>
-        <w:t xml:space="preserve"> qui s'occupe de vous fournir la position</w:t>
-      </w:r>
-    </w:p>
-    <w:p>
-      <w:pPr>
-        <w:pStyle w:val="code"/>
-      </w:pPr>
-      <w:r>
-        <w:t xml:space="preserve">      </w:t>
-      </w:r>
-      <w:proofErr w:type="gramStart"/>
-      <w:r>
-        <w:t>val</w:t>
-      </w:r>
-      <w:proofErr w:type="gramEnd"/>
-      <w:r>
-        <w:t xml:space="preserve"> item = getItem(position)</w:t>
-      </w:r>
-    </w:p>
-    <w:p>
-      <w:pPr>
-        <w:pStyle w:val="code"/>
-      </w:pPr>
-      <w:r>
-        <w:t xml:space="preserve">      //</w:t>
-      </w:r>
-      <w:proofErr w:type="spellStart"/>
-      <w:r>
-        <w:t>holder</w:t>
-      </w:r>
-      <w:proofErr w:type="spellEnd"/>
-      <w:r>
-        <w:t xml:space="preserve"> représente un conteneur et on lui donne la donnée à charger</w:t>
-      </w:r>
-    </w:p>
-    <w:p>
-      <w:pPr>
-        <w:pStyle w:val="code"/>
-      </w:pPr>
-      <w:r>
-        <w:t xml:space="preserve">      </w:t>
-      </w:r>
-      <w:proofErr w:type="spellStart"/>
-      <w:proofErr w:type="gramStart"/>
-      <w:r>
-        <w:t>holder.bind</w:t>
-      </w:r>
-      <w:proofErr w:type="spellEnd"/>
-      <w:proofErr w:type="gramEnd"/>
-      <w:r>
-        <w:t>(item)</w:t>
-      </w:r>
-    </w:p>
-    <w:p>
-      <w:pPr>
-        <w:pStyle w:val="code"/>
-      </w:pPr>
-      <w:r>
-        <w:t xml:space="preserve">  }</w:t>
+    </w:p>
+    <w:p>
+      <w:pPr>
+        <w:pStyle w:val="code"/>
+      </w:pPr>
+      <w:r>
+        <w:t xml:space="preserve">    val listePersonnesViewModel =</w:t>
+      </w:r>
+    </w:p>
+    <w:p>
+      <w:pPr>
+        <w:pStyle w:val="code"/>
+      </w:pPr>
+      <w:r>
+        <w:t xml:space="preserve">    ViewModelProvider(this).get(ListePersonnesViewModel::class.java)</w:t>
       </w:r>
     </w:p>
     <w:p>
@@ -1267,1019 +1234,23 @@
         <w:pStyle w:val="code"/>
       </w:pPr>
       <w:r>
-        <w:t xml:space="preserve">  </w:t>
-      </w:r>
-      <w:proofErr w:type="spellStart"/>
-      <w:proofErr w:type="gramStart"/>
-      <w:r>
-        <w:t>override</w:t>
-      </w:r>
-      <w:proofErr w:type="spellEnd"/>
-      <w:proofErr w:type="gramEnd"/>
-      <w:r>
-        <w:t xml:space="preserve"> fun </w:t>
-      </w:r>
-      <w:proofErr w:type="spellStart"/>
-      <w:r>
-        <w:t>onCreateViewHolder</w:t>
-      </w:r>
-      <w:proofErr w:type="spellEnd"/>
-      <w:r>
-        <w:t xml:space="preserve">(parent: ViewGroup, </w:t>
-      </w:r>
-      <w:proofErr w:type="spellStart"/>
-      <w:r>
-        <w:t>viewType</w:t>
-      </w:r>
-      <w:proofErr w:type="spellEnd"/>
-      <w:r>
-        <w:t xml:space="preserve">: Int): ViewHolder </w:t>
-      </w:r>
-    </w:p>
-    <w:p>
-      <w:pPr>
-        <w:pStyle w:val="code"/>
-      </w:pPr>
-      <w:r>
-        <w:t xml:space="preserve">  {</w:t>
-      </w:r>
-    </w:p>
-    <w:p>
-      <w:pPr>
-        <w:pStyle w:val="code"/>
-      </w:pPr>
-      <w:r>
-        <w:t xml:space="preserve">      </w:t>
-      </w:r>
-      <w:proofErr w:type="gramStart"/>
-      <w:r>
-        <w:t>return</w:t>
-      </w:r>
-      <w:proofErr w:type="gramEnd"/>
-      <w:r>
-        <w:t xml:space="preserve"> </w:t>
-      </w:r>
-      <w:proofErr w:type="spellStart"/>
-      <w:r>
-        <w:t>ViewHolder.from</w:t>
-      </w:r>
-      <w:proofErr w:type="spellEnd"/>
-      <w:r>
-        <w:t>(parent)</w:t>
-      </w:r>
-    </w:p>
-    <w:p>
-      <w:pPr>
-        <w:pStyle w:val="code"/>
-      </w:pPr>
-      <w:r>
-        <w:t xml:space="preserve">  }</w:t>
-      </w:r>
-    </w:p>
-    <w:p>
-      <w:pPr>
-        <w:pStyle w:val="code"/>
-      </w:pPr>
-      <w:r>
-        <w:t xml:space="preserve">  </w:t>
-      </w:r>
-    </w:p>
-    <w:p>
-      <w:pPr>
-        <w:pStyle w:val="code"/>
-      </w:pPr>
-      <w:r>
-        <w:t xml:space="preserve">  //Représente un conteneur de ligne</w:t>
-      </w:r>
-    </w:p>
-    <w:p>
-      <w:pPr>
-        <w:pStyle w:val="code"/>
-      </w:pPr>
-      <w:r>
-        <w:t xml:space="preserve">  </w:t>
-      </w:r>
-      <w:proofErr w:type="gramStart"/>
-      <w:r>
-        <w:t>class</w:t>
-      </w:r>
-      <w:proofErr w:type="gramEnd"/>
-      <w:r>
-        <w:t xml:space="preserve"> ViewHolder private </w:t>
-      </w:r>
-      <w:proofErr w:type="spellStart"/>
-      <w:r>
-        <w:t>constructor</w:t>
-      </w:r>
-      <w:proofErr w:type="spellEnd"/>
-      <w:r>
-        <w:t xml:space="preserve">(val binding: </w:t>
-      </w:r>
-      <w:proofErr w:type="spellStart"/>
-      <w:r>
-        <w:t>ItemPersonneBinding</w:t>
-      </w:r>
-      <w:proofErr w:type="spellEnd"/>
-      <w:r>
-        <w:t xml:space="preserve">) : </w:t>
-      </w:r>
-      <w:proofErr w:type="spellStart"/>
-      <w:r>
-        <w:t>RecyclerView.ViewHolder</w:t>
-      </w:r>
-      <w:proofErr w:type="spellEnd"/>
-      <w:r>
-        <w:t>(</w:t>
-      </w:r>
-      <w:proofErr w:type="spellStart"/>
-      <w:r>
-        <w:t>binding.root</w:t>
-      </w:r>
-      <w:proofErr w:type="spellEnd"/>
-      <w:r>
-        <w:t xml:space="preserve">) </w:t>
-      </w:r>
-    </w:p>
-    <w:p>
-      <w:pPr>
-        <w:pStyle w:val="code"/>
-      </w:pPr>
-      <w:r>
-        <w:t xml:space="preserve">  {  </w:t>
-      </w:r>
-    </w:p>
-    <w:p>
-      <w:pPr>
-        <w:pStyle w:val="code"/>
-      </w:pPr>
-      <w:r>
-        <w:t xml:space="preserve">      //Fait le travail de chargement des données dans la ligne</w:t>
-      </w:r>
-    </w:p>
-    <w:p>
-      <w:pPr>
-        <w:pStyle w:val="code"/>
-      </w:pPr>
-      <w:r>
-        <w:t xml:space="preserve">      </w:t>
-      </w:r>
-      <w:proofErr w:type="gramStart"/>
-      <w:r>
-        <w:t>fun</w:t>
-      </w:r>
-      <w:proofErr w:type="gramEnd"/>
-      <w:r>
-        <w:t xml:space="preserve"> </w:t>
-      </w:r>
-      <w:proofErr w:type="spellStart"/>
-      <w:r>
-        <w:t>bind</w:t>
-      </w:r>
-      <w:proofErr w:type="spellEnd"/>
-      <w:r>
-        <w:t xml:space="preserve">(item: Personne) </w:t>
-      </w:r>
-    </w:p>
-    <w:p>
-      <w:pPr>
-        <w:pStyle w:val="code"/>
-      </w:pPr>
-      <w:r>
-        <w:t xml:space="preserve">      {</w:t>
-      </w:r>
-    </w:p>
-    <w:p>
-      <w:pPr>
-        <w:pStyle w:val="code"/>
-      </w:pPr>
-      <w:r>
-        <w:t xml:space="preserve">         //On fournit à la ligne les données, le </w:t>
-      </w:r>
-      <w:proofErr w:type="spellStart"/>
-      <w:r>
-        <w:t>dataBinding</w:t>
-      </w:r>
-      <w:proofErr w:type="spellEnd"/>
-      <w:r>
-        <w:t xml:space="preserve"> de l'IHM fait le reste</w:t>
-      </w:r>
-    </w:p>
-    <w:p>
-      <w:pPr>
-        <w:pStyle w:val="code"/>
-      </w:pPr>
-      <w:r>
-        <w:t xml:space="preserve">         </w:t>
-      </w:r>
-      <w:proofErr w:type="spellStart"/>
-      <w:proofErr w:type="gramStart"/>
-      <w:r>
-        <w:t>binding.personne</w:t>
-      </w:r>
-      <w:proofErr w:type="spellEnd"/>
-      <w:proofErr w:type="gramEnd"/>
-      <w:r>
-        <w:t xml:space="preserve"> = item</w:t>
-      </w:r>
-    </w:p>
-    <w:p>
-      <w:pPr>
-        <w:pStyle w:val="code"/>
-      </w:pPr>
-      <w:r>
-        <w:t xml:space="preserve">         </w:t>
-      </w:r>
-      <w:proofErr w:type="spellStart"/>
-      <w:proofErr w:type="gramStart"/>
-      <w:r>
-        <w:t>binding.executePendingBindings</w:t>
-      </w:r>
-      <w:proofErr w:type="spellEnd"/>
-      <w:proofErr w:type="gramEnd"/>
-      <w:r>
-        <w:t>()</w:t>
-      </w:r>
-    </w:p>
-    <w:p>
-      <w:pPr>
-        <w:pStyle w:val="code"/>
-      </w:pPr>
-      <w:r>
-        <w:t xml:space="preserve">      }</w:t>
-      </w:r>
-    </w:p>
-    <w:p>
-      <w:pPr>
-        <w:pStyle w:val="code"/>
-      </w:pPr>
-      <w:r>
-        <w:lastRenderedPageBreak/>
-        <w:t xml:space="preserve">      </w:t>
-      </w:r>
-    </w:p>
-    <w:p>
-      <w:pPr>
-        <w:pStyle w:val="code"/>
-      </w:pPr>
-      <w:r>
-        <w:t xml:space="preserve">      //Ici c'est toujours pareil</w:t>
-      </w:r>
-    </w:p>
-    <w:p>
-      <w:pPr>
-        <w:pStyle w:val="code"/>
-      </w:pPr>
-      <w:r>
-        <w:t xml:space="preserve">      </w:t>
-      </w:r>
-      <w:proofErr w:type="spellStart"/>
-      <w:proofErr w:type="gramStart"/>
-      <w:r>
-        <w:t>companion</w:t>
-      </w:r>
-      <w:proofErr w:type="spellEnd"/>
-      <w:proofErr w:type="gramEnd"/>
-      <w:r>
-        <w:t xml:space="preserve"> </w:t>
-      </w:r>
-      <w:proofErr w:type="spellStart"/>
-      <w:r>
-        <w:t>object</w:t>
-      </w:r>
-      <w:proofErr w:type="spellEnd"/>
-      <w:r>
-        <w:t xml:space="preserve"> </w:t>
-      </w:r>
-    </w:p>
-    <w:p>
-      <w:pPr>
-        <w:pStyle w:val="code"/>
-      </w:pPr>
-      <w:r>
-        <w:t xml:space="preserve">      {</w:t>
-      </w:r>
-    </w:p>
-    <w:p>
-      <w:pPr>
-        <w:pStyle w:val="code"/>
-      </w:pPr>
-      <w:r>
-        <w:t xml:space="preserve">          </w:t>
-      </w:r>
-      <w:proofErr w:type="gramStart"/>
-      <w:r>
-        <w:t>fun</w:t>
-      </w:r>
-      <w:proofErr w:type="gramEnd"/>
-      <w:r>
-        <w:t xml:space="preserve"> </w:t>
-      </w:r>
-      <w:proofErr w:type="spellStart"/>
-      <w:r>
-        <w:t>from</w:t>
-      </w:r>
-      <w:proofErr w:type="spellEnd"/>
-      <w:r>
-        <w:t xml:space="preserve">(parent: ViewGroup): ViewHolder </w:t>
-      </w:r>
-    </w:p>
-    <w:p>
-      <w:pPr>
-        <w:pStyle w:val="code"/>
-      </w:pPr>
-      <w:r>
-        <w:t xml:space="preserve">          {</w:t>
-      </w:r>
-    </w:p>
-    <w:p>
-      <w:pPr>
-        <w:pStyle w:val="code"/>
-      </w:pPr>
-      <w:r>
-        <w:t xml:space="preserve">              </w:t>
-      </w:r>
-      <w:proofErr w:type="gramStart"/>
-      <w:r>
-        <w:t>val</w:t>
-      </w:r>
-      <w:proofErr w:type="gramEnd"/>
-      <w:r>
-        <w:t xml:space="preserve"> </w:t>
-      </w:r>
-      <w:proofErr w:type="spellStart"/>
-      <w:r>
-        <w:t>layoutInflater</w:t>
-      </w:r>
-      <w:proofErr w:type="spellEnd"/>
-      <w:r>
-        <w:t xml:space="preserve"> = </w:t>
-      </w:r>
-      <w:proofErr w:type="spellStart"/>
-      <w:r>
-        <w:t>LayoutInflater.from</w:t>
-      </w:r>
-      <w:proofErr w:type="spellEnd"/>
-      <w:r>
-        <w:t>(</w:t>
-      </w:r>
-      <w:proofErr w:type="spellStart"/>
-      <w:r>
-        <w:t>parent.context</w:t>
-      </w:r>
-      <w:proofErr w:type="spellEnd"/>
-      <w:r>
-        <w:t>)</w:t>
-      </w:r>
-    </w:p>
-    <w:p>
-      <w:pPr>
-        <w:pStyle w:val="code"/>
-      </w:pPr>
-      <w:r>
-        <w:t xml:space="preserve">              </w:t>
-      </w:r>
-      <w:proofErr w:type="gramStart"/>
-      <w:r>
-        <w:t>val</w:t>
-      </w:r>
-      <w:proofErr w:type="gramEnd"/>
-      <w:r>
-        <w:t xml:space="preserve"> binding = </w:t>
-      </w:r>
-      <w:proofErr w:type="spellStart"/>
-      <w:r>
-        <w:t>ItemPersonneBinding.inflate</w:t>
-      </w:r>
-      <w:proofErr w:type="spellEnd"/>
-      <w:r>
-        <w:t>(</w:t>
-      </w:r>
-      <w:proofErr w:type="spellStart"/>
-      <w:r>
-        <w:t>layoutInflater</w:t>
-      </w:r>
-      <w:proofErr w:type="spellEnd"/>
-      <w:r>
-        <w:t>, parent, false)</w:t>
-      </w:r>
-    </w:p>
-    <w:p>
-      <w:pPr>
-        <w:pStyle w:val="code"/>
-      </w:pPr>
-      <w:r>
-        <w:t xml:space="preserve">              </w:t>
-      </w:r>
-      <w:proofErr w:type="gramStart"/>
-      <w:r>
-        <w:t>return</w:t>
-      </w:r>
-      <w:proofErr w:type="gramEnd"/>
-      <w:r>
-        <w:t xml:space="preserve"> ViewHolder(binding)</w:t>
-      </w:r>
-    </w:p>
-    <w:p>
-      <w:pPr>
-        <w:pStyle w:val="code"/>
-      </w:pPr>
-      <w:r>
-        <w:t xml:space="preserve">          }</w:t>
-      </w:r>
-    </w:p>
-    <w:p>
-      <w:pPr>
-        <w:pStyle w:val="code"/>
-      </w:pPr>
-      <w:r>
-        <w:t xml:space="preserve">      }</w:t>
-      </w:r>
-    </w:p>
-    <w:p>
-      <w:pPr>
-        <w:pStyle w:val="code"/>
-      </w:pPr>
-      <w:r>
-        <w:t xml:space="preserve">   }</w:t>
-      </w:r>
-    </w:p>
-    <w:p>
-      <w:pPr>
-        <w:pStyle w:val="code"/>
-      </w:pPr>
-      <w:r>
-        <w:t>}</w:t>
-      </w:r>
-    </w:p>
-    <w:p>
-      <w:pPr>
-        <w:pStyle w:val="code"/>
-      </w:pPr>
-      <w:r>
-        <w:t>//Ici c'est touj</w:t>
-      </w:r>
-      <w:r>
-        <w:t>o</w:t>
-      </w:r>
-      <w:r>
-        <w:t>urs pareil aussi</w:t>
-      </w:r>
-    </w:p>
-    <w:p>
-      <w:pPr>
-        <w:pStyle w:val="code"/>
-      </w:pPr>
-      <w:proofErr w:type="gramStart"/>
-      <w:r>
-        <w:t>class</w:t>
-      </w:r>
-      <w:proofErr w:type="gramEnd"/>
-      <w:r>
-        <w:t xml:space="preserve"> </w:t>
-      </w:r>
-      <w:proofErr w:type="spellStart"/>
-      <w:r>
-        <w:t>PersonneDiffCallback</w:t>
-      </w:r>
-      <w:proofErr w:type="spellEnd"/>
-      <w:r>
-        <w:t xml:space="preserve"> : </w:t>
-      </w:r>
-      <w:proofErr w:type="spellStart"/>
-      <w:r>
-        <w:t>DiffUtil.ItemCallback</w:t>
-      </w:r>
-      <w:proofErr w:type="spellEnd"/>
-      <w:r>
-        <w:t xml:space="preserve">&lt;Personne&gt;() </w:t>
-      </w:r>
-    </w:p>
-    <w:p>
-      <w:pPr>
-        <w:pStyle w:val="code"/>
-      </w:pPr>
-      <w:r>
-        <w:t xml:space="preserve">{       </w:t>
-      </w:r>
-    </w:p>
-    <w:p>
-      <w:pPr>
-        <w:pStyle w:val="code"/>
-      </w:pPr>
-      <w:r>
-        <w:t xml:space="preserve">  </w:t>
-      </w:r>
-      <w:proofErr w:type="spellStart"/>
-      <w:proofErr w:type="gramStart"/>
-      <w:r>
-        <w:t>override</w:t>
-      </w:r>
-      <w:proofErr w:type="spellEnd"/>
-      <w:proofErr w:type="gramEnd"/>
-      <w:r>
-        <w:t xml:space="preserve"> fun </w:t>
-      </w:r>
-      <w:proofErr w:type="spellStart"/>
-      <w:r>
-        <w:t>areItemsTheSame</w:t>
-      </w:r>
-      <w:proofErr w:type="spellEnd"/>
-      <w:r>
-        <w:t>(</w:t>
-      </w:r>
-      <w:proofErr w:type="spellStart"/>
-      <w:r>
-        <w:t>oldItem</w:t>
-      </w:r>
-      <w:proofErr w:type="spellEnd"/>
-      <w:r>
-        <w:t xml:space="preserve">: Personne, </w:t>
-      </w:r>
-      <w:proofErr w:type="spellStart"/>
-      <w:r>
-        <w:t>newItem</w:t>
-      </w:r>
-      <w:proofErr w:type="spellEnd"/>
-      <w:r>
-        <w:t xml:space="preserve">: Personne): Boolean </w:t>
-      </w:r>
-    </w:p>
-    <w:p>
-      <w:pPr>
-        <w:pStyle w:val="code"/>
-      </w:pPr>
-      <w:r>
-        <w:t xml:space="preserve">  {         </w:t>
-      </w:r>
-    </w:p>
-    <w:p>
-      <w:pPr>
-        <w:pStyle w:val="code"/>
-      </w:pPr>
-      <w:r>
-        <w:t xml:space="preserve">    </w:t>
-      </w:r>
-      <w:proofErr w:type="gramStart"/>
-      <w:r>
-        <w:t>return</w:t>
-      </w:r>
-      <w:proofErr w:type="gramEnd"/>
-      <w:r>
-        <w:t xml:space="preserve"> oldItem.id == newItem.id     </w:t>
-      </w:r>
-    </w:p>
-    <w:p>
-      <w:pPr>
-        <w:pStyle w:val="code"/>
-      </w:pPr>
-      <w:r>
-        <w:t xml:space="preserve">  }         </w:t>
-      </w:r>
-    </w:p>
-    <w:p>
-      <w:pPr>
-        <w:pStyle w:val="code"/>
-      </w:pPr>
-      <w:r>
-        <w:t xml:space="preserve">  </w:t>
-      </w:r>
-    </w:p>
-    <w:p>
-      <w:pPr>
-        <w:pStyle w:val="code"/>
-      </w:pPr>
-      <w:r>
-        <w:t xml:space="preserve">  </w:t>
-      </w:r>
-      <w:proofErr w:type="spellStart"/>
-      <w:proofErr w:type="gramStart"/>
-      <w:r>
-        <w:t>override</w:t>
-      </w:r>
-      <w:proofErr w:type="spellEnd"/>
-      <w:proofErr w:type="gramEnd"/>
-      <w:r>
-        <w:t xml:space="preserve"> fun </w:t>
-      </w:r>
-      <w:proofErr w:type="spellStart"/>
-      <w:r>
-        <w:t>areContentsTheSame</w:t>
-      </w:r>
-      <w:proofErr w:type="spellEnd"/>
-      <w:r>
-        <w:t>(</w:t>
-      </w:r>
-      <w:proofErr w:type="spellStart"/>
-      <w:r>
-        <w:t>oldItem</w:t>
-      </w:r>
-      <w:proofErr w:type="spellEnd"/>
-      <w:r>
-        <w:t xml:space="preserve">: Personne, </w:t>
-      </w:r>
-      <w:proofErr w:type="spellStart"/>
-      <w:r>
-        <w:t>newItem</w:t>
-      </w:r>
-      <w:proofErr w:type="spellEnd"/>
-      <w:r>
-        <w:t xml:space="preserve">: Personne): Boolean </w:t>
-      </w:r>
-    </w:p>
-    <w:p>
-      <w:pPr>
-        <w:pStyle w:val="code"/>
-      </w:pPr>
-      <w:r>
-        <w:t xml:space="preserve">  {         </w:t>
-      </w:r>
-    </w:p>
-    <w:p>
-      <w:pPr>
-        <w:pStyle w:val="code"/>
-      </w:pPr>
-      <w:r>
-        <w:t xml:space="preserve">    </w:t>
-      </w:r>
-      <w:proofErr w:type="gramStart"/>
-      <w:r>
-        <w:t>return</w:t>
-      </w:r>
-      <w:proofErr w:type="gramEnd"/>
-      <w:r>
-        <w:t xml:space="preserve"> </w:t>
-      </w:r>
-      <w:proofErr w:type="spellStart"/>
-      <w:r>
-        <w:t>oldItem</w:t>
-      </w:r>
-      <w:proofErr w:type="spellEnd"/>
-      <w:r>
-        <w:t xml:space="preserve"> == </w:t>
-      </w:r>
-      <w:proofErr w:type="spellStart"/>
-      <w:r>
-        <w:t>newItem</w:t>
-      </w:r>
-      <w:proofErr w:type="spellEnd"/>
-      <w:r>
-        <w:t xml:space="preserve">       </w:t>
-      </w:r>
-    </w:p>
-    <w:p>
-      <w:pPr>
-        <w:pStyle w:val="code"/>
-      </w:pPr>
-      <w:r>
-        <w:t xml:space="preserve">  } </w:t>
-      </w:r>
-    </w:p>
-    <w:p>
-      <w:pPr>
-        <w:pStyle w:val="code"/>
-      </w:pPr>
-      <w:r>
-        <w:t>}</w:t>
-      </w:r>
-    </w:p>
-    <w:p>
-      <w:pPr>
-        <w:pStyle w:val="titreniv1"/>
-      </w:pPr>
-      <w:r>
-        <w:t xml:space="preserve">Démonstration : </w:t>
-      </w:r>
-      <w:r>
-        <w:t>Initialiser et les lier </w:t>
-      </w:r>
-      <w:r>
-        <w:t xml:space="preserve">les </w:t>
-      </w:r>
-      <w:r>
-        <w:t>éléments</w:t>
-      </w:r>
-    </w:p>
-    <w:p>
-      <w:pPr>
-        <w:pStyle w:val="code"/>
-      </w:pPr>
-      <w:proofErr w:type="gramStart"/>
-      <w:r>
-        <w:t>class</w:t>
-      </w:r>
-      <w:proofErr w:type="gramEnd"/>
-      <w:r>
-        <w:t xml:space="preserve"> </w:t>
-      </w:r>
-      <w:proofErr w:type="spellStart"/>
-      <w:r>
-        <w:t>ListePersonnesFragment</w:t>
-      </w:r>
-      <w:proofErr w:type="spellEnd"/>
-      <w:r>
-        <w:t xml:space="preserve"> : Fragment() </w:t>
-      </w:r>
-    </w:p>
-    <w:p>
-      <w:pPr>
-        <w:pStyle w:val="code"/>
-      </w:pPr>
-      <w:r>
-        <w:t>{</w:t>
-      </w:r>
-    </w:p>
-    <w:p>
-      <w:pPr>
-        <w:pStyle w:val="code"/>
-      </w:pPr>
-      <w:r>
-        <w:t xml:space="preserve">  </w:t>
-      </w:r>
-      <w:proofErr w:type="spellStart"/>
-      <w:proofErr w:type="gramStart"/>
-      <w:r>
-        <w:t>override</w:t>
-      </w:r>
-      <w:proofErr w:type="spellEnd"/>
-      <w:proofErr w:type="gramEnd"/>
-      <w:r>
-        <w:t xml:space="preserve"> fun </w:t>
-      </w:r>
-      <w:proofErr w:type="spellStart"/>
-      <w:r>
-        <w:t>onCreateView</w:t>
-      </w:r>
-      <w:proofErr w:type="spellEnd"/>
-      <w:r>
-        <w:t xml:space="preserve">(inflater: LayoutInflater,  container: </w:t>
-      </w:r>
-      <w:proofErr w:type="spellStart"/>
-      <w:r>
-        <w:t>ViewGroup?,savedInstanceState</w:t>
-      </w:r>
-      <w:proofErr w:type="spellEnd"/>
-      <w:r>
-        <w:t xml:space="preserve">: Bundle?): View? </w:t>
-      </w:r>
-    </w:p>
-    <w:p>
-      <w:pPr>
-        <w:pStyle w:val="code"/>
-      </w:pPr>
-      <w:r>
-        <w:t xml:space="preserve">  {</w:t>
-      </w:r>
-    </w:p>
-    <w:p>
-      <w:pPr>
-        <w:pStyle w:val="code"/>
-      </w:pPr>
-      <w:r>
-        <w:lastRenderedPageBreak/>
-        <w:t xml:space="preserve">    </w:t>
-      </w:r>
-      <w:proofErr w:type="gramStart"/>
-      <w:r>
-        <w:t>val</w:t>
-      </w:r>
-      <w:proofErr w:type="gramEnd"/>
-      <w:r>
-        <w:t xml:space="preserve"> binding: </w:t>
-      </w:r>
-      <w:proofErr w:type="spellStart"/>
-      <w:r>
-        <w:t>FragmentListePersonnesBinding</w:t>
-      </w:r>
-      <w:proofErr w:type="spellEnd"/>
-      <w:r>
-        <w:t xml:space="preserve"> = </w:t>
-      </w:r>
-      <w:proofErr w:type="spellStart"/>
-      <w:r>
-        <w:t>DataBindingUtil.inflate</w:t>
-      </w:r>
-      <w:proofErr w:type="spellEnd"/>
-      <w:r>
-        <w:t>(</w:t>
-      </w:r>
-    </w:p>
-    <w:p>
-      <w:pPr>
-        <w:pStyle w:val="code"/>
-      </w:pPr>
-      <w:r>
-        <w:t xml:space="preserve">        </w:t>
-      </w:r>
-      <w:proofErr w:type="gramStart"/>
-      <w:r>
-        <w:t>inflater</w:t>
-      </w:r>
-      <w:proofErr w:type="gramEnd"/>
-      <w:r>
-        <w:t xml:space="preserve">, </w:t>
-      </w:r>
-    </w:p>
-    <w:p>
-      <w:pPr>
-        <w:pStyle w:val="code"/>
-      </w:pPr>
-      <w:r>
-        <w:t xml:space="preserve">        </w:t>
-      </w:r>
-      <w:proofErr w:type="spellStart"/>
-      <w:proofErr w:type="gramStart"/>
-      <w:r>
-        <w:t>R.layout</w:t>
-      </w:r>
-      <w:proofErr w:type="gramEnd"/>
-      <w:r>
-        <w:t>.fragment_liste_personnes</w:t>
-      </w:r>
-      <w:proofErr w:type="spellEnd"/>
-      <w:r>
-        <w:t xml:space="preserve">, </w:t>
-      </w:r>
-    </w:p>
-    <w:p>
-      <w:pPr>
-        <w:pStyle w:val="code"/>
-      </w:pPr>
-      <w:r>
-        <w:t xml:space="preserve">        </w:t>
-      </w:r>
-      <w:proofErr w:type="gramStart"/>
-      <w:r>
-        <w:t>container</w:t>
-      </w:r>
-      <w:proofErr w:type="gramEnd"/>
-      <w:r>
-        <w:t xml:space="preserve">, </w:t>
-      </w:r>
-    </w:p>
-    <w:p>
-      <w:pPr>
-        <w:pStyle w:val="code"/>
-      </w:pPr>
-      <w:r>
-        <w:t xml:space="preserve">        </w:t>
-      </w:r>
-      <w:proofErr w:type="gramStart"/>
-      <w:r>
-        <w:t>false</w:t>
-      </w:r>
-      <w:proofErr w:type="gramEnd"/>
-      <w:r>
-        <w:t>)</w:t>
-      </w:r>
-    </w:p>
-    <w:p>
-      <w:pPr>
-        <w:pStyle w:val="code"/>
-      </w:pPr>
-      <w:r>
-        <w:t xml:space="preserve">  </w:t>
-      </w:r>
-    </w:p>
-    <w:p>
-      <w:pPr>
-        <w:pStyle w:val="code"/>
-      </w:pPr>
-      <w:r>
-        <w:t xml:space="preserve">    </w:t>
-      </w:r>
-      <w:proofErr w:type="gramStart"/>
-      <w:r>
-        <w:t>val</w:t>
-      </w:r>
-      <w:proofErr w:type="gramEnd"/>
-      <w:r>
-        <w:t xml:space="preserve"> </w:t>
-      </w:r>
-      <w:proofErr w:type="spellStart"/>
-      <w:r>
-        <w:t>listePersonnesViewModel</w:t>
-      </w:r>
-      <w:proofErr w:type="spellEnd"/>
-      <w:r>
-        <w:t xml:space="preserve"> =</w:t>
-      </w:r>
-    </w:p>
-    <w:p>
-      <w:pPr>
-        <w:pStyle w:val="code"/>
-      </w:pPr>
-      <w:r>
-        <w:t xml:space="preserve">    </w:t>
-      </w:r>
-      <w:proofErr w:type="spellStart"/>
-      <w:r>
-        <w:t>ViewModelProvider</w:t>
-      </w:r>
-      <w:proofErr w:type="spellEnd"/>
-      <w:r>
-        <w:t>(</w:t>
-      </w:r>
-      <w:proofErr w:type="spellStart"/>
-      <w:r>
-        <w:t>this</w:t>
-      </w:r>
-      <w:proofErr w:type="spellEnd"/>
-      <w:proofErr w:type="gramStart"/>
-      <w:r>
-        <w:t>).</w:t>
-      </w:r>
-      <w:proofErr w:type="spellStart"/>
-      <w:r>
-        <w:t>get</w:t>
-      </w:r>
-      <w:proofErr w:type="spellEnd"/>
-      <w:proofErr w:type="gramEnd"/>
-      <w:r>
-        <w:t>(</w:t>
-      </w:r>
-      <w:proofErr w:type="spellStart"/>
-      <w:r>
-        <w:t>ListePersonnesViewModel</w:t>
-      </w:r>
-      <w:proofErr w:type="spellEnd"/>
-      <w:r>
-        <w:t>::class.java)</w:t>
-      </w:r>
-    </w:p>
-    <w:p>
-      <w:pPr>
-        <w:pStyle w:val="code"/>
-      </w:pPr>
-      <w:r>
-        <w:t xml:space="preserve">  </w:t>
-      </w:r>
-    </w:p>
-    <w:p>
-      <w:pPr>
-        <w:pStyle w:val="code"/>
-      </w:pPr>
-      <w:r>
-        <w:t xml:space="preserve">    </w:t>
-      </w:r>
-      <w:proofErr w:type="gramStart"/>
-      <w:r>
-        <w:t>val</w:t>
-      </w:r>
-      <w:proofErr w:type="gramEnd"/>
-      <w:r>
-        <w:t xml:space="preserve"> adapter = </w:t>
-      </w:r>
-      <w:proofErr w:type="spellStart"/>
-      <w:r>
-        <w:t>ListPersonnesAdapter</w:t>
-      </w:r>
-      <w:proofErr w:type="spellEnd"/>
-      <w:r>
-        <w:t>()</w:t>
-      </w:r>
-    </w:p>
-    <w:p>
-      <w:pPr>
-        <w:pStyle w:val="code"/>
-      </w:pPr>
-      <w:r>
-        <w:t xml:space="preserve">    </w:t>
-      </w:r>
-      <w:proofErr w:type="spellStart"/>
-      <w:proofErr w:type="gramStart"/>
-      <w:r>
-        <w:t>binding.rvPersonnes.adapter</w:t>
-      </w:r>
-      <w:proofErr w:type="spellEnd"/>
-      <w:proofErr w:type="gramEnd"/>
-      <w:r>
-        <w:t xml:space="preserve"> = adapter</w:t>
-      </w:r>
-    </w:p>
-    <w:p>
-      <w:pPr>
-        <w:pStyle w:val="code"/>
-      </w:pPr>
-      <w:r>
-        <w:t xml:space="preserve">    </w:t>
-      </w:r>
-      <w:proofErr w:type="spellStart"/>
-      <w:proofErr w:type="gramStart"/>
-      <w:r>
-        <w:t>adapter.submitList</w:t>
-      </w:r>
-      <w:proofErr w:type="spellEnd"/>
-      <w:proofErr w:type="gramEnd"/>
-      <w:r>
-        <w:t>(</w:t>
-      </w:r>
-      <w:proofErr w:type="spellStart"/>
-      <w:r>
-        <w:t>listePersonnesViewModel.personnes</w:t>
-      </w:r>
-      <w:proofErr w:type="spellEnd"/>
-      <w:r>
-        <w:t>)</w:t>
+        <w:t xml:space="preserve">    val adapter = ListPersonnesAdapter()</w:t>
+      </w:r>
+    </w:p>
+    <w:p>
+      <w:pPr>
+        <w:pStyle w:val="code"/>
+      </w:pPr>
+      <w:r>
+        <w:t xml:space="preserve">    binding.rvPersonnes.adapter = adapter</w:t>
+      </w:r>
+    </w:p>
+    <w:p>
+      <w:pPr>
+        <w:pStyle w:val="code"/>
+      </w:pPr>
+      <w:r>
+        <w:t xml:space="preserve">    adapter.submitList(listePersonnesViewModel.personnes)</w:t>
       </w:r>
     </w:p>
     <w:p>
@@ -2298,21 +1269,8 @@
         <w:pStyle w:val="code"/>
       </w:pPr>
       <w:r>
-        <w:t xml:space="preserve">    </w:t>
-      </w:r>
-      <w:proofErr w:type="gramStart"/>
-      <w:r>
-        <w:t>return</w:t>
-      </w:r>
-      <w:proofErr w:type="gramEnd"/>
-      <w:r>
-        <w:t xml:space="preserve"> </w:t>
-      </w:r>
-      <w:proofErr w:type="spellStart"/>
-      <w:r>
-        <w:t>binding.root</w:t>
-      </w:r>
-      <w:proofErr w:type="spellEnd"/>
+        <w:t xml:space="preserve">    return binding.root</w:t>
+      </w:r>
     </w:p>
     <w:p>
       <w:pPr>
@@ -2348,7 +1306,10 @@
     </w:p>
     <w:p>
       <w:r>
-        <w:t>Il est possible d'exécuter une action lors d'un clic sur un élément.</w:t>
+        <w:t>Il est possible d'exécuter une action lors d'un clic sur un élément</w:t>
+      </w:r>
+      <w:r>
+        <w:t xml:space="preserve"> d'un RecyclerView.</w:t>
       </w:r>
     </w:p>
     <w:p>
@@ -2361,25 +1322,21 @@
     </w:p>
     <w:p>
       <w:r>
-        <w:t>Créer un </w:t>
-      </w:r>
-      <w:proofErr w:type="spellStart"/>
-      <w:r>
-        <w:t>listener</w:t>
-      </w:r>
-      <w:proofErr w:type="spellEnd"/>
-    </w:p>
-    <w:p>
-      <w:r>
-        <w:t>Lier le </w:t>
-      </w:r>
-      <w:proofErr w:type="spellStart"/>
-      <w:r>
-        <w:t>listener</w:t>
-      </w:r>
-      <w:proofErr w:type="spellEnd"/>
-      <w:r>
-        <w:t> à l’action onClick de chaque ligne de la liste dans l’IHM</w:t>
+        <w:t>Créer un listener</w:t>
+      </w:r>
+    </w:p>
+    <w:p>
+      <w:r>
+        <w:t>Lier le listener à l’action onClick de chaque ligne d</w:t>
+      </w:r>
+      <w:r>
+        <w:t xml:space="preserve">u RecyclerView </w:t>
+      </w:r>
+      <w:r>
+        <w:t>dans l’IHM</w:t>
+      </w:r>
+      <w:r>
+        <w:t>.</w:t>
       </w:r>
     </w:p>
     <w:p>
@@ -2400,49 +1357,24 @@
         <w:t xml:space="preserve">Démonstration : </w:t>
       </w:r>
       <w:r>
-        <w:t xml:space="preserve">Créer un </w:t>
-      </w:r>
-      <w:proofErr w:type="spellStart"/>
-      <w:r>
-        <w:t>listener</w:t>
-      </w:r>
-      <w:proofErr w:type="spellEnd"/>
-    </w:p>
-    <w:p>
-      <w:pPr>
-        <w:pStyle w:val="code"/>
-      </w:pPr>
-      <w:proofErr w:type="gramStart"/>
-      <w:r>
-        <w:t>class</w:t>
-      </w:r>
-      <w:proofErr w:type="gramEnd"/>
-      <w:r>
-        <w:t xml:space="preserve"> </w:t>
-      </w:r>
-      <w:proofErr w:type="spellStart"/>
-      <w:r>
-        <w:t>PersonneListener</w:t>
-      </w:r>
-      <w:proofErr w:type="spellEnd"/>
-      <w:r>
-        <w:t xml:space="preserve">(val </w:t>
-      </w:r>
-      <w:proofErr w:type="spellStart"/>
-      <w:r>
-        <w:t>clickListener</w:t>
-      </w:r>
-      <w:proofErr w:type="spellEnd"/>
-      <w:r>
-        <w:t>: (</w:t>
-      </w:r>
-      <w:proofErr w:type="spellStart"/>
-      <w:r>
-        <w:t>personneId</w:t>
-      </w:r>
-      <w:proofErr w:type="spellEnd"/>
-      <w:r>
-        <w:t xml:space="preserve">: Long) -&gt; Unit) </w:t>
+        <w:t>Créer un listener</w:t>
+      </w:r>
+    </w:p>
+    <w:p>
+      <w:r>
+        <w:t>Le code suivant montre</w:t>
+      </w:r>
+      <w:r>
+        <w:t xml:space="preserve"> comment définir un listener personnalisé.</w:t>
+      </w:r>
+    </w:p>
+    <w:p>
+      <w:pPr>
+        <w:pStyle w:val="code"/>
+      </w:pPr>
+      <w:r>
+        <w:lastRenderedPageBreak/>
+        <w:t xml:space="preserve">class PersonneListener(val clickListener: (personneId: Long) -&gt; Unit) </w:t>
       </w:r>
     </w:p>
     <w:p>
@@ -2458,23 +1390,7 @@
         <w:pStyle w:val="code"/>
       </w:pPr>
       <w:r>
-        <w:t xml:space="preserve">  </w:t>
-      </w:r>
-      <w:proofErr w:type="gramStart"/>
-      <w:r>
-        <w:t>fun</w:t>
-      </w:r>
-      <w:proofErr w:type="gramEnd"/>
-      <w:r>
-        <w:t xml:space="preserve"> onClick(personne: Personne) = </w:t>
-      </w:r>
-      <w:proofErr w:type="spellStart"/>
-      <w:r>
-        <w:t>clickListener</w:t>
-      </w:r>
-      <w:proofErr w:type="spellEnd"/>
-      <w:r>
-        <w:t>(personne.id)</w:t>
+        <w:t xml:space="preserve">  fun onClick(personne: Personne) = clickListener(personne.id)</w:t>
       </w:r>
     </w:p>
     <w:p>
@@ -2490,153 +1406,79 @@
         <w:pStyle w:val="titreniv2"/>
       </w:pPr>
       <w:r>
-        <w:lastRenderedPageBreak/>
-        <w:t>Démonstration : Lier le </w:t>
-      </w:r>
-      <w:proofErr w:type="spellStart"/>
-      <w:r>
-        <w:t>listener</w:t>
-      </w:r>
-      <w:proofErr w:type="spellEnd"/>
-      <w:r>
-        <w:t> à l’action onClick </w:t>
-      </w:r>
-    </w:p>
-    <w:p>
-      <w:pPr>
-        <w:pStyle w:val="code"/>
-      </w:pPr>
-      <w:r>
-        <w:t>&lt;</w:t>
-      </w:r>
-      <w:proofErr w:type="gramStart"/>
-      <w:r>
-        <w:t>data</w:t>
-      </w:r>
-      <w:proofErr w:type="gramEnd"/>
-      <w:r>
-        <w:t>&gt;</w:t>
-      </w:r>
-    </w:p>
-    <w:p>
-      <w:pPr>
-        <w:pStyle w:val="code"/>
-      </w:pPr>
-      <w:r>
-        <w:t xml:space="preserve">  &lt;</w:t>
-      </w:r>
-      <w:proofErr w:type="gramStart"/>
-      <w:r>
-        <w:t>variable</w:t>
-      </w:r>
-      <w:proofErr w:type="gramEnd"/>
-      <w:r>
-        <w:t xml:space="preserve">             </w:t>
-      </w:r>
-    </w:p>
-    <w:p>
-      <w:pPr>
-        <w:pStyle w:val="code"/>
-      </w:pPr>
-      <w:r>
-        <w:t xml:space="preserve">           </w:t>
-      </w:r>
-      <w:proofErr w:type="spellStart"/>
-      <w:proofErr w:type="gramStart"/>
-      <w:r>
-        <w:t>name</w:t>
-      </w:r>
-      <w:proofErr w:type="spellEnd"/>
-      <w:proofErr w:type="gramEnd"/>
-      <w:r>
-        <w:t xml:space="preserve">="personne"             </w:t>
-      </w:r>
-    </w:p>
-    <w:p>
-      <w:pPr>
-        <w:pStyle w:val="code"/>
-      </w:pPr>
-      <w:r>
-        <w:t xml:space="preserve">           </w:t>
-      </w:r>
-      <w:proofErr w:type="gramStart"/>
-      <w:r>
-        <w:t>type</w:t>
-      </w:r>
-      <w:proofErr w:type="gramEnd"/>
-      <w:r>
-        <w:t>="</w:t>
-      </w:r>
-      <w:proofErr w:type="spellStart"/>
-      <w:r>
-        <w:t>fr.eni.utilisateurauhasardkotlin.model.Personne</w:t>
-      </w:r>
-      <w:proofErr w:type="spellEnd"/>
-      <w:r>
-        <w:t xml:space="preserve">" /&gt;           </w:t>
-      </w:r>
-    </w:p>
-    <w:p>
-      <w:pPr>
-        <w:pStyle w:val="code"/>
-      </w:pPr>
-    </w:p>
-    <w:p>
-      <w:pPr>
-        <w:pStyle w:val="code"/>
-      </w:pPr>
-      <w:r>
-        <w:t xml:space="preserve">  &lt;</w:t>
-      </w:r>
-      <w:proofErr w:type="gramStart"/>
-      <w:r>
-        <w:t>variable</w:t>
-      </w:r>
-      <w:proofErr w:type="gramEnd"/>
-      <w:r>
-        <w:t xml:space="preserve">             </w:t>
-      </w:r>
-    </w:p>
-    <w:p>
-      <w:pPr>
-        <w:pStyle w:val="code"/>
-      </w:pPr>
-      <w:r>
-        <w:t xml:space="preserve">            </w:t>
-      </w:r>
-      <w:proofErr w:type="spellStart"/>
-      <w:proofErr w:type="gramStart"/>
-      <w:r>
-        <w:t>name</w:t>
-      </w:r>
-      <w:proofErr w:type="spellEnd"/>
-      <w:proofErr w:type="gramEnd"/>
-      <w:r>
-        <w:t>="</w:t>
-      </w:r>
-      <w:proofErr w:type="spellStart"/>
-      <w:r>
-        <w:t>clickListener</w:t>
-      </w:r>
-      <w:proofErr w:type="spellEnd"/>
-      <w:r>
-        <w:t xml:space="preserve">"        </w:t>
-      </w:r>
-    </w:p>
-    <w:p>
-      <w:pPr>
-        <w:pStyle w:val="code"/>
-      </w:pPr>
-      <w:proofErr w:type="gramStart"/>
+        <w:t>Démonstration : Lier le listener à l’action onClick </w:t>
+      </w:r>
+    </w:p>
+    <w:p>
+      <w:r>
+        <w:t>Le code suivant montre</w:t>
+      </w:r>
+      <w:r>
+        <w:t xml:space="preserve"> comment lier un listener personnalisé dans la définition du style des lignes affichées dans le RecyclerView. L'utilisation du databinding est utilisé pour faire cette liaison.</w:t>
+      </w:r>
+    </w:p>
+    <w:p>
+      <w:pPr>
+        <w:pStyle w:val="code"/>
+      </w:pPr>
+      <w:r>
+        <w:t>&lt;data&gt;</w:t>
+      </w:r>
+    </w:p>
+    <w:p>
+      <w:pPr>
+        <w:pStyle w:val="code"/>
+      </w:pPr>
+      <w:r>
+        <w:t xml:space="preserve">  &lt;variable             </w:t>
+      </w:r>
+    </w:p>
+    <w:p>
+      <w:pPr>
+        <w:pStyle w:val="code"/>
+      </w:pPr>
+      <w:r>
+        <w:t xml:space="preserve">           name="personne"             </w:t>
+      </w:r>
+    </w:p>
+    <w:p>
+      <w:pPr>
+        <w:pStyle w:val="code"/>
+      </w:pPr>
+      <w:r>
+        <w:t xml:space="preserve">           type="fr.eni.utilisateurauhasardkotlin.model.Personne" /&gt;           </w:t>
+      </w:r>
+    </w:p>
+    <w:p>
+      <w:pPr>
+        <w:pStyle w:val="code"/>
+      </w:pPr>
+    </w:p>
+    <w:p>
+      <w:pPr>
+        <w:pStyle w:val="code"/>
+      </w:pPr>
+      <w:r>
+        <w:t xml:space="preserve">  &lt;variable             </w:t>
+      </w:r>
+    </w:p>
+    <w:p>
+      <w:pPr>
+        <w:pStyle w:val="code"/>
+      </w:pPr>
+      <w:r>
+        <w:t xml:space="preserve">            name="clickListener"        </w:t>
+      </w:r>
+    </w:p>
+    <w:p>
+      <w:pPr>
+        <w:pStyle w:val="code"/>
+      </w:pPr>
       <w:r>
         <w:t>t</w:t>
       </w:r>
       <w:r>
-        <w:t>ype</w:t>
-      </w:r>
-      <w:proofErr w:type="gramEnd"/>
-      <w:r>
-        <w:t xml:space="preserve">="fr.eni.utilisateurauhasardkotlin.liste_personnes.PersonneListener"/&gt;  </w:t>
+        <w:t xml:space="preserve">ype="fr.eni.utilisateurauhasardkotlin.liste_personnes.PersonneListener"/&gt;  </w:t>
       </w:r>
     </w:p>
     <w:p>
@@ -2665,94 +1507,39 @@
         <w:pStyle w:val="code"/>
       </w:pPr>
       <w:r>
-        <w:t xml:space="preserve">              </w:t>
-      </w:r>
-      <w:proofErr w:type="gramStart"/>
-      <w:r>
-        <w:t>android:layout</w:t>
-      </w:r>
-      <w:proofErr w:type="gramEnd"/>
-      <w:r>
-        <w:t xml:space="preserve">_width="match_parent"       </w:t>
-      </w:r>
-    </w:p>
-    <w:p>
-      <w:pPr>
-        <w:pStyle w:val="code"/>
-      </w:pPr>
-      <w:r>
-        <w:t xml:space="preserve">              </w:t>
-      </w:r>
-      <w:proofErr w:type="gramStart"/>
-      <w:r>
-        <w:t>android:layout</w:t>
-      </w:r>
-      <w:proofErr w:type="gramEnd"/>
-      <w:r>
-        <w:t xml:space="preserve">_height="wrap_content"      </w:t>
-      </w:r>
-    </w:p>
-    <w:p>
-      <w:pPr>
-        <w:pStyle w:val="code"/>
-      </w:pPr>
-      <w:r>
-        <w:t xml:space="preserve">              </w:t>
-      </w:r>
-      <w:proofErr w:type="spellStart"/>
-      <w:proofErr w:type="gramStart"/>
-      <w:r>
-        <w:t>android:orientation</w:t>
-      </w:r>
-      <w:proofErr w:type="spellEnd"/>
-      <w:proofErr w:type="gramEnd"/>
-      <w:r>
-        <w:t xml:space="preserve">="vertical"        </w:t>
-      </w:r>
-    </w:p>
-    <w:p>
-      <w:pPr>
-        <w:pStyle w:val="code"/>
-      </w:pPr>
-      <w:r>
-        <w:t xml:space="preserve">              </w:t>
-      </w:r>
-      <w:proofErr w:type="spellStart"/>
-      <w:proofErr w:type="gramStart"/>
-      <w:r>
-        <w:t>android:layout</w:t>
-      </w:r>
-      <w:proofErr w:type="gramEnd"/>
-      <w:r>
-        <w:t>_margin</w:t>
-      </w:r>
-      <w:proofErr w:type="spellEnd"/>
-      <w:r>
-        <w:t xml:space="preserve">="16dp"      </w:t>
-      </w:r>
-    </w:p>
-    <w:p>
-      <w:pPr>
-        <w:pStyle w:val="code"/>
-      </w:pPr>
-      <w:r>
-        <w:t xml:space="preserve">              </w:t>
-      </w:r>
-      <w:proofErr w:type="gramStart"/>
-      <w:r>
-        <w:t>android:onClick</w:t>
-      </w:r>
-      <w:proofErr w:type="gramEnd"/>
-      <w:r>
-        <w:t xml:space="preserve">="@{() -&gt; </w:t>
-      </w:r>
-      <w:proofErr w:type="spellStart"/>
-      <w:r>
-        <w:t>clickListener.onClick</w:t>
-      </w:r>
-      <w:proofErr w:type="spellEnd"/>
-      <w:r>
-        <w:t>(personne)}"&gt;</w:t>
+        <w:t xml:space="preserve">              android:layout_width="match_parent"       </w:t>
+      </w:r>
+    </w:p>
+    <w:p>
+      <w:pPr>
+        <w:pStyle w:val="code"/>
+      </w:pPr>
+      <w:r>
+        <w:t xml:space="preserve">              android:layout_height="wrap_content"      </w:t>
+      </w:r>
+    </w:p>
+    <w:p>
+      <w:pPr>
+        <w:pStyle w:val="code"/>
+      </w:pPr>
+      <w:r>
+        <w:t xml:space="preserve">              android:orientation="vertical"        </w:t>
+      </w:r>
+    </w:p>
+    <w:p>
+      <w:pPr>
+        <w:pStyle w:val="code"/>
+      </w:pPr>
+      <w:r>
+        <w:t xml:space="preserve">              android:layout_margin="16dp"      </w:t>
+      </w:r>
+    </w:p>
+    <w:p>
+      <w:pPr>
+        <w:pStyle w:val="code"/>
+      </w:pPr>
+      <w:r>
+        <w:t xml:space="preserve">              android:onClick="@{() -&gt; clickListener.onClick(personne)}"&gt;</w:t>
       </w:r>
     </w:p>
     <w:p>
@@ -2775,233 +1562,27 @@
       </w:r>
     </w:p>
     <w:p>
-      <w:pPr>
-        <w:pStyle w:val="code"/>
-      </w:pPr>
-      <w:proofErr w:type="gramStart"/>
-      <w:r>
-        <w:t>class</w:t>
-      </w:r>
-      <w:proofErr w:type="gramEnd"/>
-      <w:r>
-        <w:t xml:space="preserve"> </w:t>
-      </w:r>
-      <w:proofErr w:type="spellStart"/>
-      <w:r>
-        <w:t>ListPersonnesAdapter</w:t>
-      </w:r>
-      <w:proofErr w:type="spellEnd"/>
-      <w:r>
-        <w:t xml:space="preserve">(val </w:t>
-      </w:r>
-      <w:proofErr w:type="spellStart"/>
-      <w:r>
-        <w:t>clickListener</w:t>
-      </w:r>
-      <w:proofErr w:type="spellEnd"/>
-      <w:r>
-        <w:t xml:space="preserve">: </w:t>
-      </w:r>
-      <w:proofErr w:type="spellStart"/>
-      <w:r>
-        <w:t>PersonneListener</w:t>
-      </w:r>
-      <w:proofErr w:type="spellEnd"/>
-      <w:r>
-        <w:t xml:space="preserve">)  : </w:t>
-      </w:r>
-      <w:proofErr w:type="spellStart"/>
-      <w:r>
-        <w:t>ListAdapter</w:t>
-      </w:r>
-      <w:proofErr w:type="spellEnd"/>
-      <w:r>
-        <w:t>&lt;Personne,</w:t>
-      </w:r>
-    </w:p>
-    <w:p>
-      <w:pPr>
-        <w:pStyle w:val="code"/>
-      </w:pPr>
-      <w:r>
-        <w:t xml:space="preserve">  </w:t>
-      </w:r>
-      <w:proofErr w:type="spellStart"/>
-      <w:r>
-        <w:t>ListPersonnesAdapter.ViewHolder</w:t>
-      </w:r>
-      <w:proofErr w:type="spellEnd"/>
-      <w:r>
-        <w:t>&gt;(</w:t>
-      </w:r>
-      <w:proofErr w:type="spellStart"/>
-      <w:proofErr w:type="gramStart"/>
-      <w:r>
-        <w:t>PersonneDiffCallback</w:t>
-      </w:r>
-      <w:proofErr w:type="spellEnd"/>
-      <w:r>
-        <w:t>(</w:t>
-      </w:r>
-      <w:proofErr w:type="gramEnd"/>
-      <w:r>
-        <w:t>)) {</w:t>
-      </w:r>
-    </w:p>
-    <w:p>
-      <w:pPr>
-        <w:pStyle w:val="code"/>
-      </w:pPr>
-      <w:r>
-        <w:t xml:space="preserve">  </w:t>
-      </w:r>
-    </w:p>
-    <w:p>
-      <w:pPr>
-        <w:pStyle w:val="code"/>
-      </w:pPr>
-      <w:r>
-        <w:t xml:space="preserve">  </w:t>
-      </w:r>
-      <w:proofErr w:type="spellStart"/>
-      <w:proofErr w:type="gramStart"/>
-      <w:r>
-        <w:t>override</w:t>
-      </w:r>
-      <w:proofErr w:type="spellEnd"/>
-      <w:proofErr w:type="gramEnd"/>
-      <w:r>
-        <w:t xml:space="preserve"> fun </w:t>
-      </w:r>
-      <w:proofErr w:type="spellStart"/>
-      <w:r>
-        <w:t>onBindViewHolder</w:t>
-      </w:r>
-      <w:proofErr w:type="spellEnd"/>
-      <w:r>
-        <w:t>(</w:t>
-      </w:r>
-      <w:proofErr w:type="spellStart"/>
-      <w:r>
-        <w:t>holder</w:t>
-      </w:r>
-      <w:proofErr w:type="spellEnd"/>
-      <w:r>
-        <w:t xml:space="preserve">: ViewHolder, position: Int) </w:t>
-      </w:r>
-    </w:p>
-    <w:p>
-      <w:pPr>
-        <w:pStyle w:val="code"/>
-      </w:pPr>
-      <w:r>
-        <w:t xml:space="preserve">  {</w:t>
-      </w:r>
-    </w:p>
-    <w:p>
-      <w:pPr>
-        <w:pStyle w:val="code"/>
-      </w:pPr>
-      <w:r>
-        <w:t xml:space="preserve">    </w:t>
-      </w:r>
-      <w:proofErr w:type="gramStart"/>
-      <w:r>
-        <w:t>val</w:t>
-      </w:r>
-      <w:proofErr w:type="gramEnd"/>
-      <w:r>
-        <w:t xml:space="preserve"> item = getItem(position)                                                               </w:t>
-      </w:r>
-      <w:proofErr w:type="spellStart"/>
-      <w:r>
-        <w:t>holder.bind</w:t>
-      </w:r>
-      <w:proofErr w:type="spellEnd"/>
-      <w:r>
-        <w:t>(</w:t>
-      </w:r>
-      <w:proofErr w:type="spellStart"/>
-      <w:r>
-        <w:t>clickListener,item</w:t>
-      </w:r>
-      <w:proofErr w:type="spellEnd"/>
-      <w:r>
-        <w:t>)</w:t>
-      </w:r>
-    </w:p>
-    <w:p>
-      <w:pPr>
-        <w:pStyle w:val="code"/>
-      </w:pPr>
-      <w:r>
-        <w:t xml:space="preserve">                                                                   }</w:t>
-      </w:r>
-    </w:p>
-    <w:p>
-      <w:pPr>
-        <w:pStyle w:val="code"/>
-      </w:pPr>
-      <w:r>
-        <w:t xml:space="preserve">  </w:t>
-      </w:r>
-      <w:proofErr w:type="spellStart"/>
-      <w:proofErr w:type="gramStart"/>
-      <w:r>
-        <w:t>override</w:t>
-      </w:r>
-      <w:proofErr w:type="spellEnd"/>
-      <w:proofErr w:type="gramEnd"/>
-      <w:r>
-        <w:t xml:space="preserve"> fun </w:t>
-      </w:r>
-      <w:proofErr w:type="spellStart"/>
-      <w:r>
-        <w:t>onCreateViewHolder</w:t>
-      </w:r>
-      <w:proofErr w:type="spellEnd"/>
-      <w:r>
-        <w:t xml:space="preserve">(parent: ViewGroup, </w:t>
-      </w:r>
-      <w:proofErr w:type="spellStart"/>
-      <w:r>
-        <w:t>viewType</w:t>
-      </w:r>
-      <w:proofErr w:type="spellEnd"/>
-      <w:r>
-        <w:t xml:space="preserve">: Int): ViewHolder </w:t>
-      </w:r>
-    </w:p>
-    <w:p>
-      <w:pPr>
-        <w:pStyle w:val="code"/>
-      </w:pPr>
-      <w:r>
-        <w:t xml:space="preserve">  {</w:t>
-      </w:r>
-    </w:p>
-    <w:p>
-      <w:pPr>
-        <w:pStyle w:val="code"/>
-      </w:pPr>
-      <w:r>
-        <w:t xml:space="preserve">    </w:t>
-      </w:r>
-      <w:proofErr w:type="gramStart"/>
-      <w:r>
-        <w:t>return</w:t>
-      </w:r>
-      <w:proofErr w:type="gramEnd"/>
-      <w:r>
-        <w:t xml:space="preserve"> </w:t>
-      </w:r>
-      <w:proofErr w:type="spellStart"/>
-      <w:r>
-        <w:t>ViewHolder.from</w:t>
-      </w:r>
-      <w:proofErr w:type="spellEnd"/>
-      <w:r>
-        <w:t>(parent)                                                           }</w:t>
+      <w:r>
+        <w:t>Le code suivant montre</w:t>
+      </w:r>
+      <w:r>
+        <w:t xml:space="preserve"> que l'adapter attend en parametre une instance du listener personnalisé, cela indique que l'adapter attend en paramètre l'action qui sera réalisé par le RecyclerView.</w:t>
+      </w:r>
+    </w:p>
+    <w:p>
+      <w:pPr>
+        <w:pStyle w:val="code"/>
+      </w:pPr>
+      <w:r>
+        <w:t>class ListPersonnesAdapter(val clickListener: PersonneListener)  : ListAdapter&lt;Personne,</w:t>
+      </w:r>
+    </w:p>
+    <w:p>
+      <w:pPr>
+        <w:pStyle w:val="code"/>
+      </w:pPr>
+      <w:r>
+        <w:t xml:space="preserve">  ListPersonnesAdapter.ViewHolder&gt;(PersonneDiffCallback()) {</w:t>
       </w:r>
     </w:p>
     <w:p>
@@ -3018,23 +1599,71 @@
         <w:pStyle w:val="code"/>
       </w:pPr>
       <w:r>
+        <w:t xml:space="preserve">  override fun onBindViewHolder(holder: ViewHolder, position: Int) </w:t>
+      </w:r>
+    </w:p>
+    <w:p>
+      <w:pPr>
+        <w:pStyle w:val="code"/>
+      </w:pPr>
+      <w:r>
+        <w:t xml:space="preserve">  {</w:t>
+      </w:r>
+    </w:p>
+    <w:p>
+      <w:pPr>
+        <w:pStyle w:val="code"/>
+      </w:pPr>
+      <w:r>
+        <w:t xml:space="preserve">    val item = getItem(position)                                                               holder.bind(clickListener,item)</w:t>
+      </w:r>
+    </w:p>
+    <w:p>
+      <w:pPr>
+        <w:pStyle w:val="code"/>
+      </w:pPr>
+      <w:r>
+        <w:t xml:space="preserve">                                                                   }</w:t>
+      </w:r>
+    </w:p>
+    <w:p>
+      <w:pPr>
+        <w:pStyle w:val="code"/>
+      </w:pPr>
+      <w:r>
+        <w:t xml:space="preserve">  override fun onCreateViewHolder(parent: ViewGroup, viewType: Int): ViewHolder </w:t>
+      </w:r>
+    </w:p>
+    <w:p>
+      <w:pPr>
+        <w:pStyle w:val="code"/>
+      </w:pPr>
+      <w:r>
+        <w:t xml:space="preserve">  {</w:t>
+      </w:r>
+    </w:p>
+    <w:p>
+      <w:pPr>
+        <w:pStyle w:val="code"/>
+      </w:pPr>
+      <w:r>
+        <w:t xml:space="preserve">    return ViewHolder.from(parent)                                                           }</w:t>
+      </w:r>
+    </w:p>
+    <w:p>
+      <w:pPr>
+        <w:pStyle w:val="code"/>
+      </w:pPr>
+      <w:r>
         <w:t xml:space="preserve">  </w:t>
       </w:r>
-      <w:proofErr w:type="gramStart"/>
-      <w:r>
-        <w:t>class</w:t>
-      </w:r>
-      <w:proofErr w:type="gramEnd"/>
-      <w:r>
-        <w:t xml:space="preserve"> ViewHolder private </w:t>
-      </w:r>
-      <w:proofErr w:type="spellStart"/>
-      <w:r>
-        <w:t>constructor</w:t>
-      </w:r>
-      <w:proofErr w:type="spellEnd"/>
-      <w:r>
-        <w:t xml:space="preserve">(val binding:ItemPersonneBinding):RecyclerView.ViewHolder(binding.root) </w:t>
+    </w:p>
+    <w:p>
+      <w:pPr>
+        <w:pStyle w:val="code"/>
+      </w:pPr>
+      <w:r>
+        <w:t xml:space="preserve">  class ViewHolder private constructor(val binding:ItemPersonneBinding):RecyclerView.ViewHolder(binding.root) </w:t>
       </w:r>
     </w:p>
     <w:p>
@@ -3050,170 +1679,85 @@
         <w:pStyle w:val="code"/>
       </w:pPr>
       <w:r>
-        <w:t xml:space="preserve">    </w:t>
-      </w:r>
-      <w:proofErr w:type="gramStart"/>
-      <w:r>
-        <w:t>fun</w:t>
-      </w:r>
-      <w:proofErr w:type="gramEnd"/>
+        <w:t xml:space="preserve">    fun bind(clickListener: PersonneListener,item: Personne) {</w:t>
+      </w:r>
+    </w:p>
+    <w:p>
+      <w:pPr>
+        <w:pStyle w:val="code"/>
+      </w:pPr>
+      <w:r>
+        <w:t xml:space="preserve">      Log.i("ACOS","BIND")</w:t>
+      </w:r>
+    </w:p>
+    <w:p>
+      <w:pPr>
+        <w:pStyle w:val="code"/>
+      </w:pPr>
+      <w:r>
+        <w:t xml:space="preserve">      binding.personne = item</w:t>
+      </w:r>
+    </w:p>
+    <w:p>
+      <w:pPr>
+        <w:pStyle w:val="code"/>
+      </w:pPr>
+      <w:r>
+        <w:t xml:space="preserve">      binding.clickListener = clickListener</w:t>
+      </w:r>
+    </w:p>
+    <w:p>
+      <w:pPr>
+        <w:pStyle w:val="code"/>
+      </w:pPr>
+      <w:r>
+        <w:t xml:space="preserve">      binding.executePendingBindings()</w:t>
+      </w:r>
+    </w:p>
+    <w:p>
+      <w:pPr>
+        <w:pStyle w:val="code"/>
+      </w:pPr>
+      <w:r>
+        <w:t xml:space="preserve">    }</w:t>
+      </w:r>
+    </w:p>
+    <w:p>
+      <w:pPr>
+        <w:pStyle w:val="code"/>
+      </w:pPr>
+      <w:r>
+        <w:t xml:space="preserve">  […]</w:t>
+      </w:r>
+    </w:p>
+    <w:p>
+      <w:pPr>
+        <w:pStyle w:val="titreniv2"/>
+      </w:pPr>
+      <w:r>
+        <w:t xml:space="preserve">Démonstration : </w:t>
+      </w:r>
+      <w:r>
+        <w:t>Définir l'action à exécuter</w:t>
+      </w:r>
+    </w:p>
+    <w:p>
+      <w:r>
+        <w:t>Le code suivant montre</w:t>
+      </w:r>
       <w:r>
         <w:t xml:space="preserve"> </w:t>
       </w:r>
-      <w:proofErr w:type="spellStart"/>
-      <w:r>
-        <w:t>bind</w:t>
-      </w:r>
-      <w:proofErr w:type="spellEnd"/>
-      <w:r>
-        <w:t>(</w:t>
-      </w:r>
-      <w:proofErr w:type="spellStart"/>
-      <w:r>
-        <w:t>clickListener</w:t>
-      </w:r>
-      <w:proofErr w:type="spellEnd"/>
-      <w:r>
-        <w:t xml:space="preserve">: </w:t>
-      </w:r>
-      <w:proofErr w:type="spellStart"/>
-      <w:r>
-        <w:t>PersonneListener,item</w:t>
-      </w:r>
-      <w:proofErr w:type="spellEnd"/>
-      <w:r>
-        <w:t>: Personne) {</w:t>
-      </w:r>
-    </w:p>
-    <w:p>
-      <w:pPr>
-        <w:pStyle w:val="code"/>
-      </w:pPr>
-      <w:r>
-        <w:t xml:space="preserve">      </w:t>
-      </w:r>
-      <w:proofErr w:type="spellStart"/>
-      <w:r>
-        <w:t>Log.i</w:t>
-      </w:r>
-      <w:proofErr w:type="spellEnd"/>
-      <w:r>
-        <w:t>("ACOS","BIND")</w:t>
-      </w:r>
-    </w:p>
-    <w:p>
-      <w:pPr>
-        <w:pStyle w:val="code"/>
-      </w:pPr>
-      <w:r>
-        <w:t xml:space="preserve">      </w:t>
-      </w:r>
-      <w:proofErr w:type="spellStart"/>
-      <w:proofErr w:type="gramStart"/>
-      <w:r>
-        <w:t>binding.personne</w:t>
-      </w:r>
-      <w:proofErr w:type="spellEnd"/>
-      <w:proofErr w:type="gramEnd"/>
-      <w:r>
-        <w:t xml:space="preserve"> = item</w:t>
-      </w:r>
-    </w:p>
-    <w:p>
-      <w:pPr>
-        <w:pStyle w:val="code"/>
-      </w:pPr>
-      <w:r>
-        <w:t xml:space="preserve">      </w:t>
-      </w:r>
-      <w:proofErr w:type="spellStart"/>
-      <w:proofErr w:type="gramStart"/>
-      <w:r>
-        <w:t>binding.clickListener</w:t>
-      </w:r>
-      <w:proofErr w:type="spellEnd"/>
-      <w:proofErr w:type="gramEnd"/>
-      <w:r>
-        <w:t xml:space="preserve"> = </w:t>
-      </w:r>
-      <w:proofErr w:type="spellStart"/>
-      <w:r>
-        <w:t>clickListener</w:t>
-      </w:r>
-      <w:proofErr w:type="spellEnd"/>
-    </w:p>
-    <w:p>
-      <w:pPr>
-        <w:pStyle w:val="code"/>
-      </w:pPr>
-      <w:r>
-        <w:t xml:space="preserve">      </w:t>
-      </w:r>
-      <w:proofErr w:type="spellStart"/>
-      <w:proofErr w:type="gramStart"/>
-      <w:r>
-        <w:t>binding.executePendingBindings</w:t>
-      </w:r>
-      <w:proofErr w:type="spellEnd"/>
-      <w:proofErr w:type="gramEnd"/>
-      <w:r>
-        <w:t>()</w:t>
-      </w:r>
-    </w:p>
-    <w:p>
-      <w:pPr>
-        <w:pStyle w:val="code"/>
-      </w:pPr>
-      <w:r>
-        <w:t xml:space="preserve">    }</w:t>
-      </w:r>
-    </w:p>
-    <w:p>
-      <w:pPr>
-        <w:pStyle w:val="code"/>
-      </w:pPr>
-      <w:r>
-        <w:t xml:space="preserve">  […]</w:t>
-      </w:r>
-    </w:p>
-    <w:p>
-      <w:pPr>
-        <w:pStyle w:val="titreniv2"/>
-      </w:pPr>
-      <w:r>
-        <w:t xml:space="preserve">Démonstration : </w:t>
-      </w:r>
-      <w:r>
-        <w:t>Définir l'action à exécuter</w:t>
-      </w:r>
-    </w:p>
-    <w:p>
-      <w:pPr>
-        <w:pStyle w:val="code"/>
-      </w:pPr>
-      <w:proofErr w:type="gramStart"/>
-      <w:r>
-        <w:t>val</w:t>
-      </w:r>
-      <w:proofErr w:type="gramEnd"/>
-      <w:r>
-        <w:t xml:space="preserve"> adapter = </w:t>
-      </w:r>
-      <w:proofErr w:type="spellStart"/>
-      <w:r>
-        <w:t>ListPersonnesAdapter</w:t>
-      </w:r>
-      <w:proofErr w:type="spellEnd"/>
-      <w:r>
-        <w:t>(</w:t>
-      </w:r>
-      <w:proofErr w:type="spellStart"/>
-      <w:r>
-        <w:t>PersonneListener</w:t>
-      </w:r>
-      <w:proofErr w:type="spellEnd"/>
-      <w:r>
-        <w:t xml:space="preserve"> </w:t>
+      <w:r>
+        <w:t>comment définir l'instance du listener et comment la fournir à l'adapter à 'l'intérieur du contrôleur de la vue contenant le RecyclerView.</w:t>
+      </w:r>
+    </w:p>
+    <w:p>
+      <w:pPr>
+        <w:pStyle w:val="code"/>
+      </w:pPr>
+      <w:r>
+        <w:t xml:space="preserve">val adapter = ListPersonnesAdapter(PersonneListener </w:t>
       </w:r>
     </w:p>
     <w:p>
@@ -3229,41 +1773,7 @@
         <w:pStyle w:val="code"/>
       </w:pPr>
       <w:r>
-        <w:t xml:space="preserve"> </w:t>
-      </w:r>
-      <w:proofErr w:type="spellStart"/>
-      <w:proofErr w:type="gramStart"/>
-      <w:r>
-        <w:t>personneId</w:t>
-      </w:r>
-      <w:proofErr w:type="spellEnd"/>
-      <w:proofErr w:type="gramEnd"/>
-      <w:r>
-        <w:t xml:space="preserve"> -&gt; Toast.makeText(</w:t>
-      </w:r>
-      <w:proofErr w:type="spellStart"/>
-      <w:r>
-        <w:t>context</w:t>
-      </w:r>
-      <w:proofErr w:type="spellEnd"/>
-      <w:r>
-        <w:t>, "${</w:t>
-      </w:r>
-      <w:proofErr w:type="spellStart"/>
-      <w:r>
-        <w:t>personneId</w:t>
-      </w:r>
-      <w:proofErr w:type="spellEnd"/>
-      <w:r>
-        <w:t xml:space="preserve">}", </w:t>
-      </w:r>
-      <w:proofErr w:type="spellStart"/>
-      <w:r>
-        <w:t>Toast.LENGTH_LONG</w:t>
-      </w:r>
-      <w:proofErr w:type="spellEnd"/>
-      <w:r>
-        <w:t>).show()</w:t>
+        <w:t xml:space="preserve"> personneId -&gt; Toast.makeText(context, "${personneId}", Toast.LENGTH_LONG).show()</w:t>
       </w:r>
     </w:p>
     <w:p>
@@ -3278,15 +1788,8 @@
       <w:pPr>
         <w:pStyle w:val="code"/>
       </w:pPr>
-      <w:proofErr w:type="spellStart"/>
-      <w:proofErr w:type="gramStart"/>
-      <w:r>
-        <w:t>binding.rvPersonnes.adapter</w:t>
-      </w:r>
-      <w:proofErr w:type="spellEnd"/>
-      <w:proofErr w:type="gramEnd"/>
-      <w:r>
-        <w:t xml:space="preserve"> = adapter</w:t>
+      <w:r>
+        <w:t>binding.rvPersonnes.adapter = adapter</w:t>
       </w:r>
     </w:p>
     <w:p>
@@ -3299,7 +1802,11 @@
     </w:p>
     <w:p>
       <w:r>
-        <w:t>Vous avez saisi l’utilité des RecyclerView</w:t>
+        <w:t xml:space="preserve">La création d'un RecyclerView est fastidieuse, les prochaines versions de l'API offriront certainement de nouvelles façons de faire des RecyclerView de manière plus simplifiée. </w:t>
+      </w:r>
+      <w:r>
+        <w:lastRenderedPageBreak/>
+        <w:t>Lors de l'apprentissage et des premiers développements de ce type de composants il est tout à fait normal d'être toujours accompagné d'un modèle. Ce chapitre permet donc d'avoir un exemple concret de RecyclerView et de comprendre son utilité.</w:t>
       </w:r>
     </w:p>
     <w:p/>
@@ -11293,6 +9800,19 @@
 </file>
 
 <file path=customXml/item2.xml><?xml version="1.0" encoding="utf-8"?>
+<?mso-contentType ?>
+<FormTemplates xmlns="http://schemas.microsoft.com/sharepoint/v3/contenttype/forms">
+  <Display>DocumentLibraryForm</Display>
+  <Edit>DocumentLibraryForm</Edit>
+  <New>DocumentLibraryForm</New>
+</FormTemplates>
+</file>
+
+<file path=customXml/item3.xml><?xml version="1.0" encoding="utf-8"?>
+<b:Sources xmlns:b="http://schemas.openxmlformats.org/officeDocument/2006/bibliography" xmlns="http://schemas.openxmlformats.org/officeDocument/2006/bibliography" SelectedStyle="\APA.XSL" StyleName="APA"/>
+</file>
+
+<file path=customXml/item4.xml><?xml version="1.0" encoding="utf-8"?>
 <ct:contentTypeSchema xmlns:ct="http://schemas.microsoft.com/office/2006/metadata/contentType" xmlns:ma="http://schemas.microsoft.com/office/2006/metadata/properties/metaAttributes" ct:_="" ma:_="" ma:contentTypeName="Document" ma:contentTypeID="0x010100043598E02F31D1479DB5040D7C7046BD" ma:contentTypeVersion="8" ma:contentTypeDescription="Crée un document." ma:contentTypeScope="" ma:versionID="128ee2b7e42aa79a000c99d67b322d4d">
   <xsd:schema xmlns:xsd="http://www.w3.org/2001/XMLSchema" xmlns:xs="http://www.w3.org/2001/XMLSchema" xmlns:p="http://schemas.microsoft.com/office/2006/metadata/properties" xmlns:ns2="e69f3429-5dab-4e30-b6fc-6f1fb6bf7d4c" targetNamespace="http://schemas.microsoft.com/office/2006/metadata/properties" ma:root="true" ma:fieldsID="7836065c6a44af92932d37190ee549fb" ns2:_="">
     <xsd:import namespace="e69f3429-5dab-4e30-b6fc-6f1fb6bf7d4c"/>
@@ -11462,19 +9982,6 @@
 </ct:contentTypeSchema>
 </file>
 
-<file path=customXml/item3.xml><?xml version="1.0" encoding="utf-8"?>
-<b:Sources xmlns:b="http://schemas.openxmlformats.org/officeDocument/2006/bibliography" xmlns="http://schemas.openxmlformats.org/officeDocument/2006/bibliography" SelectedStyle="\APA.XSL" StyleName="APA"/>
-</file>
-
-<file path=customXml/item4.xml><?xml version="1.0" encoding="utf-8"?>
-<?mso-contentType ?>
-<FormTemplates xmlns="http://schemas.microsoft.com/sharepoint/v3/contenttype/forms">
-  <Display>DocumentLibraryForm</Display>
-  <Edit>DocumentLibraryForm</Edit>
-  <New>DocumentLibraryForm</New>
-</FormTemplates>
-</file>
-
 <file path=customXml/itemProps1.xml><?xml version="1.0" encoding="utf-8"?>
 <ds:datastoreItem xmlns:ds="http://schemas.openxmlformats.org/officeDocument/2006/customXml" ds:itemID="{1646CF6B-6E78-4866-938E-011E670CDE3A}">
   <ds:schemaRefs>
@@ -11485,6 +9992,22 @@
 </file>
 
 <file path=customXml/itemProps2.xml><?xml version="1.0" encoding="utf-8"?>
+<ds:datastoreItem xmlns:ds="http://schemas.openxmlformats.org/officeDocument/2006/customXml" ds:itemID="{42147BD2-FB94-4B5A-8697-6D227E5169FD}">
+  <ds:schemaRefs>
+    <ds:schemaRef ds:uri="http://schemas.microsoft.com/sharepoint/v3/contenttype/forms"/>
+  </ds:schemaRefs>
+</ds:datastoreItem>
+</file>
+
+<file path=customXml/itemProps3.xml><?xml version="1.0" encoding="utf-8"?>
+<ds:datastoreItem xmlns:ds="http://schemas.openxmlformats.org/officeDocument/2006/customXml" ds:itemID="{63624CFE-ABEF-4BE0-8B4A-99CD131F03FA}">
+  <ds:schemaRefs>
+    <ds:schemaRef ds:uri="http://schemas.openxmlformats.org/officeDocument/2006/bibliography"/>
+  </ds:schemaRefs>
+</ds:datastoreItem>
+</file>
+
+<file path=customXml/itemProps4.xml><?xml version="1.0" encoding="utf-8"?>
 <ds:datastoreItem xmlns:ds="http://schemas.openxmlformats.org/officeDocument/2006/customXml" ds:itemID="{64BC12E5-750C-4B2A-9FFC-D984E91315A0}">
   <ds:schemaRefs>
     <ds:schemaRef ds:uri="http://schemas.microsoft.com/office/2006/metadata/contentType"/>
@@ -11500,20 +10023,4 @@
     <ds:schemaRef ds:uri="http://schemas.microsoft.com/internal/obd"/>
   </ds:schemaRefs>
 </ds:datastoreItem>
-</file>
-
-<file path=customXml/itemProps3.xml><?xml version="1.0" encoding="utf-8"?>
-<ds:datastoreItem xmlns:ds="http://schemas.openxmlformats.org/officeDocument/2006/customXml" ds:itemID="{63624CFE-ABEF-4BE0-8B4A-99CD131F03FA}">
-  <ds:schemaRefs>
-    <ds:schemaRef ds:uri="http://schemas.openxmlformats.org/officeDocument/2006/bibliography"/>
-  </ds:schemaRefs>
-</ds:datastoreItem>
-</file>
-
-<file path=customXml/itemProps4.xml><?xml version="1.0" encoding="utf-8"?>
-<ds:datastoreItem xmlns:ds="http://schemas.openxmlformats.org/officeDocument/2006/customXml" ds:itemID="{42147BD2-FB94-4B5A-8697-6D227E5169FD}">
-  <ds:schemaRefs>
-    <ds:schemaRef ds:uri="http://schemas.microsoft.com/sharepoint/v3/contenttype/forms"/>
-  </ds:schemaRefs>
-</ds:datastoreItem>
 </file>
</xml_diff>